<commit_message>
docx very very important
</commit_message>
<xml_diff>
--- a/Linux下安全通信编程.docx
+++ b/Linux下安全通信编程.docx
@@ -5,6 +5,13 @@
     <w:sdt>
       <w:sdtPr>
         <w:rPr>
+          <w:rFonts w:asciiTheme="minorHAnsi" w:eastAsiaTheme="minorEastAsia" w:hAnsiTheme="minorHAnsi" w:cstheme="minorBidi"/>
+          <w:b w:val="0"/>
+          <w:bCs w:val="0"/>
+          <w:color w:val="auto"/>
+          <w:kern w:val="2"/>
+          <w:sz w:val="24"/>
+          <w:szCs w:val="22"/>
           <w:lang w:val="zh-CN"/>
         </w:rPr>
         <w:id w:val="-1774787370"/>
@@ -13,20 +20,12 @@
           <w:docPartUnique/>
         </w:docPartObj>
       </w:sdtPr>
-      <w:sdtEndPr>
-        <w:rPr>
-          <w:rFonts w:asciiTheme="minorHAnsi" w:eastAsiaTheme="minorEastAsia" w:hAnsiTheme="minorHAnsi" w:cstheme="minorBidi"/>
-          <w:color w:val="auto"/>
-          <w:kern w:val="2"/>
-          <w:sz w:val="24"/>
-          <w:szCs w:val="22"/>
-        </w:rPr>
-      </w:sdtEndPr>
+      <w:sdtEndPr/>
       <w:sdtContent>
         <w:p>
           <w:pPr>
             <w:pStyle w:val="TOC"/>
-            <w:ind w:firstLine="562"/>
+            <w:ind w:firstLine="480"/>
           </w:pPr>
           <w:r>
             <w:rPr>
@@ -56,7 +55,7 @@
           <w:r>
             <w:fldChar w:fldCharType="separate"/>
           </w:r>
-          <w:hyperlink w:anchor="_Toc406783848" w:history="1">
+          <w:hyperlink w:anchor="_Toc407117099" w:history="1">
             <w:r>
               <w:rPr>
                 <w:rStyle w:val="a6"/>
@@ -99,7 +98,7 @@
                 <w:noProof/>
                 <w:webHidden/>
               </w:rPr>
-              <w:instrText xml:space="preserve"> PAGEREF _Toc406783848 \h </w:instrText>
+              <w:instrText xml:space="preserve"> PAGEREF _Toc407117099 \h </w:instrText>
             </w:r>
             <w:r>
               <w:rPr>
@@ -142,7 +141,7 @@
               <w:sz w:val="21"/>
             </w:rPr>
           </w:pPr>
-          <w:hyperlink w:anchor="_Toc406783849" w:history="1">
+          <w:hyperlink w:anchor="_Toc407117100" w:history="1">
             <w:r>
               <w:rPr>
                 <w:rStyle w:val="a6"/>
@@ -177,7 +176,7 @@
                 <w:noProof/>
                 <w:webHidden/>
               </w:rPr>
-              <w:instrText xml:space="preserve"> PAGEREF _Toc406783849 \h </w:instrText>
+              <w:instrText xml:space="preserve"> PAGEREF _Toc407117100 \h </w:instrText>
             </w:r>
             <w:r>
               <w:rPr>
@@ -220,7 +219,7 @@
               <w:sz w:val="21"/>
             </w:rPr>
           </w:pPr>
-          <w:hyperlink w:anchor="_Toc406783850" w:history="1">
+          <w:hyperlink w:anchor="_Toc407117101" w:history="1">
             <w:r>
               <w:rPr>
                 <w:rStyle w:val="a6"/>
@@ -255,7 +254,7 @@
                 <w:noProof/>
                 <w:webHidden/>
               </w:rPr>
-              <w:instrText xml:space="preserve"> PAGEREF _Toc406783850 \h </w:instrText>
+              <w:instrText xml:space="preserve"> PAGEREF _Toc407117101 \h </w:instrText>
             </w:r>
             <w:r>
               <w:rPr>
@@ -275,7 +274,7 @@
                 <w:noProof/>
                 <w:webHidden/>
               </w:rPr>
-              <w:t>3</w:t>
+              <w:t>2</w:t>
             </w:r>
             <w:r>
               <w:rPr>
@@ -298,7 +297,7 @@
               <w:sz w:val="21"/>
             </w:rPr>
           </w:pPr>
-          <w:hyperlink w:anchor="_Toc406783851" w:history="1">
+          <w:hyperlink w:anchor="_Toc407117102" w:history="1">
             <w:r>
               <w:rPr>
                 <w:rStyle w:val="a6"/>
@@ -333,7 +332,7 @@
                 <w:noProof/>
                 <w:webHidden/>
               </w:rPr>
-              <w:instrText xml:space="preserve"> PAGEREF _Toc406783851 \h </w:instrText>
+              <w:instrText xml:space="preserve"> PAGEREF _Toc407117102 \h </w:instrText>
             </w:r>
             <w:r>
               <w:rPr>
@@ -376,7 +375,7 @@
               <w:sz w:val="21"/>
             </w:rPr>
           </w:pPr>
-          <w:hyperlink w:anchor="_Toc406783852" w:history="1">
+          <w:hyperlink w:anchor="_Toc407117103" w:history="1">
             <w:r>
               <w:rPr>
                 <w:rStyle w:val="a6"/>
@@ -411,7 +410,7 @@
                 <w:noProof/>
                 <w:webHidden/>
               </w:rPr>
-              <w:instrText xml:space="preserve"> PAGEREF _Toc406783852 \h </w:instrText>
+              <w:instrText xml:space="preserve"> PAGEREF _Toc407117103 \h </w:instrText>
             </w:r>
             <w:r>
               <w:rPr>
@@ -431,7 +430,7 @@
                 <w:noProof/>
                 <w:webHidden/>
               </w:rPr>
-              <w:t>4</w:t>
+              <w:t>3</w:t>
             </w:r>
             <w:r>
               <w:rPr>
@@ -454,7 +453,7 @@
               <w:sz w:val="21"/>
             </w:rPr>
           </w:pPr>
-          <w:hyperlink w:anchor="_Toc406783853" w:history="1">
+          <w:hyperlink w:anchor="_Toc407117104" w:history="1">
             <w:r>
               <w:rPr>
                 <w:rStyle w:val="a6"/>
@@ -527,7 +526,7 @@
                 <w:noProof/>
                 <w:webHidden/>
               </w:rPr>
-              <w:instrText xml:space="preserve"> PAGEREF _Toc406783853 \h </w:instrText>
+              <w:instrText xml:space="preserve"> PAGEREF _Toc407117104 \h </w:instrText>
             </w:r>
             <w:r>
               <w:rPr>
@@ -570,13 +569,13 @@
               <w:sz w:val="21"/>
             </w:rPr>
           </w:pPr>
-          <w:hyperlink w:anchor="_Toc406783854" w:history="1">
+          <w:hyperlink w:anchor="_Toc407117105" w:history="1">
             <w:r>
               <w:rPr>
                 <w:rStyle w:val="a6"/>
                 <w:noProof/>
               </w:rPr>
-              <w:t xml:space="preserve">1.1 </w:t>
+              <w:t xml:space="preserve">2.1 </w:t>
             </w:r>
             <w:r>
               <w:rPr>
@@ -605,7 +604,7 @@
                 <w:noProof/>
                 <w:webHidden/>
               </w:rPr>
-              <w:instrText xml:space="preserve"> PAGEREF _Toc406783854 \h </w:instrText>
+              <w:instrText xml:space="preserve"> PAGEREF _Toc407117105 \h </w:instrText>
             </w:r>
             <w:r>
               <w:rPr>
@@ -626,6 +625,413 @@
                 <w:webHidden/>
               </w:rPr>
               <w:t>4</w:t>
+            </w:r>
+            <w:r>
+              <w:rPr>
+                <w:noProof/>
+                <w:webHidden/>
+              </w:rPr>
+              <w:fldChar w:fldCharType="end"/>
+            </w:r>
+          </w:hyperlink>
+        </w:p>
+        <w:p>
+          <w:pPr>
+            <w:pStyle w:val="20"/>
+            <w:tabs>
+              <w:tab w:val="right" w:leader="dot" w:pos="8296"/>
+            </w:tabs>
+            <w:ind w:left="480" w:firstLine="480"/>
+            <w:rPr>
+              <w:noProof/>
+              <w:sz w:val="21"/>
+            </w:rPr>
+          </w:pPr>
+          <w:hyperlink w:anchor="_Toc407117106" w:history="1">
+            <w:r>
+              <w:rPr>
+                <w:rStyle w:val="a6"/>
+                <w:noProof/>
+              </w:rPr>
+              <w:t>2.2 DES</w:t>
+            </w:r>
+            <w:r>
+              <w:rPr>
+                <w:rStyle w:val="a6"/>
+                <w:rFonts w:hint="eastAsia"/>
+                <w:noProof/>
+              </w:rPr>
+              <w:t>算法的基本内容</w:t>
+            </w:r>
+            <w:r>
+              <w:rPr>
+                <w:noProof/>
+                <w:webHidden/>
+              </w:rPr>
+              <w:tab/>
+            </w:r>
+            <w:r>
+              <w:rPr>
+                <w:noProof/>
+                <w:webHidden/>
+              </w:rPr>
+              <w:fldChar w:fldCharType="begin"/>
+            </w:r>
+            <w:r>
+              <w:rPr>
+                <w:noProof/>
+                <w:webHidden/>
+              </w:rPr>
+              <w:instrText xml:space="preserve"> PAGEREF _Toc407117106 \h </w:instrText>
+            </w:r>
+            <w:r>
+              <w:rPr>
+                <w:noProof/>
+                <w:webHidden/>
+              </w:rPr>
+            </w:r>
+            <w:r>
+              <w:rPr>
+                <w:noProof/>
+                <w:webHidden/>
+              </w:rPr>
+              <w:fldChar w:fldCharType="separate"/>
+            </w:r>
+            <w:r>
+              <w:rPr>
+                <w:noProof/>
+                <w:webHidden/>
+              </w:rPr>
+              <w:t>4</w:t>
+            </w:r>
+            <w:r>
+              <w:rPr>
+                <w:noProof/>
+                <w:webHidden/>
+              </w:rPr>
+              <w:fldChar w:fldCharType="end"/>
+            </w:r>
+          </w:hyperlink>
+        </w:p>
+        <w:p>
+          <w:pPr>
+            <w:pStyle w:val="30"/>
+            <w:tabs>
+              <w:tab w:val="right" w:leader="dot" w:pos="8296"/>
+            </w:tabs>
+            <w:ind w:left="960" w:firstLine="480"/>
+            <w:rPr>
+              <w:noProof/>
+              <w:sz w:val="21"/>
+            </w:rPr>
+          </w:pPr>
+          <w:hyperlink w:anchor="_Toc407117107" w:history="1">
+            <w:r>
+              <w:rPr>
+                <w:rStyle w:val="a6"/>
+                <w:noProof/>
+              </w:rPr>
+              <w:t xml:space="preserve">2.2.1 </w:t>
+            </w:r>
+            <w:r>
+              <w:rPr>
+                <w:rStyle w:val="a6"/>
+                <w:rFonts w:hint="eastAsia"/>
+                <w:noProof/>
+              </w:rPr>
+              <w:t>初始置换</w:t>
+            </w:r>
+            <w:r>
+              <w:rPr>
+                <w:rStyle w:val="a6"/>
+                <w:noProof/>
+              </w:rPr>
+              <w:t>IP</w:t>
+            </w:r>
+            <w:r>
+              <w:rPr>
+                <w:noProof/>
+                <w:webHidden/>
+              </w:rPr>
+              <w:tab/>
+            </w:r>
+            <w:r>
+              <w:rPr>
+                <w:noProof/>
+                <w:webHidden/>
+              </w:rPr>
+              <w:fldChar w:fldCharType="begin"/>
+            </w:r>
+            <w:r>
+              <w:rPr>
+                <w:noProof/>
+                <w:webHidden/>
+              </w:rPr>
+              <w:instrText xml:space="preserve"> PAGEREF _Toc407117107 \h </w:instrText>
+            </w:r>
+            <w:r>
+              <w:rPr>
+                <w:noProof/>
+                <w:webHidden/>
+              </w:rPr>
+            </w:r>
+            <w:r>
+              <w:rPr>
+                <w:noProof/>
+                <w:webHidden/>
+              </w:rPr>
+              <w:fldChar w:fldCharType="separate"/>
+            </w:r>
+            <w:r>
+              <w:rPr>
+                <w:noProof/>
+                <w:webHidden/>
+              </w:rPr>
+              <w:t>4</w:t>
+            </w:r>
+            <w:r>
+              <w:rPr>
+                <w:noProof/>
+                <w:webHidden/>
+              </w:rPr>
+              <w:fldChar w:fldCharType="end"/>
+            </w:r>
+          </w:hyperlink>
+        </w:p>
+        <w:p>
+          <w:pPr>
+            <w:pStyle w:val="30"/>
+            <w:tabs>
+              <w:tab w:val="right" w:leader="dot" w:pos="8296"/>
+            </w:tabs>
+            <w:ind w:left="960" w:firstLine="480"/>
+            <w:rPr>
+              <w:noProof/>
+              <w:sz w:val="21"/>
+            </w:rPr>
+          </w:pPr>
+          <w:hyperlink w:anchor="_Toc407117108" w:history="1">
+            <w:r>
+              <w:rPr>
+                <w:rStyle w:val="a6"/>
+                <w:noProof/>
+              </w:rPr>
+              <w:t xml:space="preserve">2.2.2 </w:t>
+            </w:r>
+            <w:r>
+              <w:rPr>
+                <w:rStyle w:val="a6"/>
+                <w:rFonts w:hint="eastAsia"/>
+                <w:noProof/>
+              </w:rPr>
+              <w:t>逆初始置换</w:t>
+            </w:r>
+            <m:oMath>
+              <m:r>
+                <w:rPr>
+                  <w:rStyle w:val="a6"/>
+                  <w:rFonts w:ascii="Cambria Math" w:hAnsi="Cambria Math"/>
+                  <w:noProof/>
+                </w:rPr>
+                <m:t>IP-1</m:t>
+              </m:r>
+            </m:oMath>
+            <w:r>
+              <w:rPr>
+                <w:noProof/>
+                <w:webHidden/>
+              </w:rPr>
+              <w:tab/>
+            </w:r>
+            <w:r>
+              <w:rPr>
+                <w:noProof/>
+                <w:webHidden/>
+              </w:rPr>
+              <w:fldChar w:fldCharType="begin"/>
+            </w:r>
+            <w:r>
+              <w:rPr>
+                <w:noProof/>
+                <w:webHidden/>
+              </w:rPr>
+              <w:instrText xml:space="preserve"> PAGEREF _Toc407117108 \h </w:instrText>
+            </w:r>
+            <w:r>
+              <w:rPr>
+                <w:noProof/>
+                <w:webHidden/>
+              </w:rPr>
+            </w:r>
+            <w:r>
+              <w:rPr>
+                <w:noProof/>
+                <w:webHidden/>
+              </w:rPr>
+              <w:fldChar w:fldCharType="separate"/>
+            </w:r>
+            <w:r>
+              <w:rPr>
+                <w:noProof/>
+                <w:webHidden/>
+              </w:rPr>
+              <w:t>5</w:t>
+            </w:r>
+            <w:r>
+              <w:rPr>
+                <w:noProof/>
+                <w:webHidden/>
+              </w:rPr>
+              <w:fldChar w:fldCharType="end"/>
+            </w:r>
+          </w:hyperlink>
+        </w:p>
+        <w:p>
+          <w:pPr>
+            <w:pStyle w:val="30"/>
+            <w:tabs>
+              <w:tab w:val="right" w:leader="dot" w:pos="8296"/>
+            </w:tabs>
+            <w:ind w:left="960" w:firstLine="480"/>
+            <w:rPr>
+              <w:noProof/>
+              <w:sz w:val="21"/>
+            </w:rPr>
+          </w:pPr>
+          <w:hyperlink w:anchor="_Toc407117109" w:history="1">
+            <w:r>
+              <w:rPr>
+                <w:rStyle w:val="a6"/>
+                <w:noProof/>
+              </w:rPr>
+              <w:t>2.2.3 16</w:t>
+            </w:r>
+            <w:r>
+              <w:rPr>
+                <w:rStyle w:val="a6"/>
+                <w:rFonts w:hint="eastAsia"/>
+                <w:noProof/>
+              </w:rPr>
+              <w:t>圈迭代</w:t>
+            </w:r>
+            <w:r>
+              <w:rPr>
+                <w:noProof/>
+                <w:webHidden/>
+              </w:rPr>
+              <w:tab/>
+            </w:r>
+            <w:r>
+              <w:rPr>
+                <w:noProof/>
+                <w:webHidden/>
+              </w:rPr>
+              <w:fldChar w:fldCharType="begin"/>
+            </w:r>
+            <w:r>
+              <w:rPr>
+                <w:noProof/>
+                <w:webHidden/>
+              </w:rPr>
+              <w:instrText xml:space="preserve"> PAGEREF _Toc407117109 \h </w:instrText>
+            </w:r>
+            <w:r>
+              <w:rPr>
+                <w:noProof/>
+                <w:webHidden/>
+              </w:rPr>
+            </w:r>
+            <w:r>
+              <w:rPr>
+                <w:noProof/>
+                <w:webHidden/>
+              </w:rPr>
+              <w:fldChar w:fldCharType="separate"/>
+            </w:r>
+            <w:r>
+              <w:rPr>
+                <w:noProof/>
+                <w:webHidden/>
+              </w:rPr>
+              <w:t>6</w:t>
+            </w:r>
+            <w:r>
+              <w:rPr>
+                <w:noProof/>
+                <w:webHidden/>
+              </w:rPr>
+              <w:fldChar w:fldCharType="end"/>
+            </w:r>
+          </w:hyperlink>
+        </w:p>
+        <w:p>
+          <w:pPr>
+            <w:pStyle w:val="30"/>
+            <w:tabs>
+              <w:tab w:val="right" w:leader="dot" w:pos="8296"/>
+            </w:tabs>
+            <w:ind w:left="960" w:firstLine="480"/>
+            <w:rPr>
+              <w:noProof/>
+              <w:sz w:val="21"/>
+            </w:rPr>
+          </w:pPr>
+          <w:hyperlink w:anchor="_Toc407117110" w:history="1">
+            <w:r>
+              <w:rPr>
+                <w:rStyle w:val="a6"/>
+                <w:noProof/>
+              </w:rPr>
+              <w:t xml:space="preserve">2.2.4 </w:t>
+            </w:r>
+            <w:r>
+              <w:rPr>
+                <w:rStyle w:val="a6"/>
+                <w:rFonts w:hint="eastAsia"/>
+                <w:noProof/>
+              </w:rPr>
+              <w:t>子密钥生成</w:t>
+            </w:r>
+            <w:r>
+              <w:rPr>
+                <w:noProof/>
+                <w:webHidden/>
+              </w:rPr>
+              <w:tab/>
+            </w:r>
+            <w:r>
+              <w:rPr>
+                <w:noProof/>
+                <w:webHidden/>
+              </w:rPr>
+              <w:fldChar w:fldCharType="begin"/>
+            </w:r>
+            <w:r>
+              <w:rPr>
+                <w:noProof/>
+                <w:webHidden/>
+              </w:rPr>
+              <w:instrText xml:space="preserve"> PAGEREF _Toc407117110 \h </w:instrText>
+            </w:r>
+            <w:r>
+              <w:rPr>
+                <w:noProof/>
+                <w:webHidden/>
+              </w:rPr>
+            </w:r>
+            <w:r>
+              <w:rPr>
+                <w:noProof/>
+                <w:webHidden/>
+              </w:rPr>
+              <w:fldChar w:fldCharType="separate"/>
+            </w:r>
+            <w:r>
+              <w:rPr>
+                <w:noProof/>
+                <w:webHidden/>
+              </w:rPr>
+              <w:t>6</w:t>
             </w:r>
             <w:r>
               <w:rPr>
@@ -654,222 +1060,207 @@
     <w:p>
       <w:pPr>
         <w:ind w:firstLine="480"/>
-        <w:rPr>
-          <w:rFonts w:hint="eastAsia"/>
-        </w:rPr>
       </w:pPr>
     </w:p>
     <w:p>
       <w:pPr>
         <w:ind w:firstLine="480"/>
-        <w:rPr>
-          <w:rFonts w:hint="eastAsia"/>
-        </w:rPr>
       </w:pPr>
     </w:p>
     <w:p>
       <w:pPr>
         <w:ind w:firstLine="480"/>
-        <w:rPr>
-          <w:rFonts w:hint="eastAsia"/>
-        </w:rPr>
       </w:pPr>
     </w:p>
     <w:p>
       <w:pPr>
         <w:ind w:firstLine="480"/>
-        <w:rPr>
-          <w:rFonts w:hint="eastAsia"/>
-        </w:rPr>
       </w:pPr>
     </w:p>
     <w:p>
       <w:pPr>
         <w:ind w:firstLine="480"/>
-        <w:rPr>
-          <w:rFonts w:hint="eastAsia"/>
-        </w:rPr>
       </w:pPr>
     </w:p>
     <w:p>
       <w:pPr>
         <w:ind w:firstLine="480"/>
-        <w:rPr>
-          <w:rFonts w:hint="eastAsia"/>
-        </w:rPr>
       </w:pPr>
     </w:p>
     <w:p>
       <w:pPr>
         <w:ind w:firstLine="480"/>
-        <w:rPr>
-          <w:rFonts w:hint="eastAsia"/>
-        </w:rPr>
       </w:pPr>
     </w:p>
     <w:p>
       <w:pPr>
         <w:ind w:firstLine="480"/>
-        <w:rPr>
-          <w:rFonts w:hint="eastAsia"/>
-        </w:rPr>
       </w:pPr>
     </w:p>
     <w:p>
       <w:pPr>
         <w:ind w:firstLine="480"/>
-        <w:rPr>
-          <w:rFonts w:hint="eastAsia"/>
-        </w:rPr>
       </w:pPr>
     </w:p>
     <w:p>
       <w:pPr>
         <w:ind w:firstLine="480"/>
-        <w:rPr>
-          <w:rFonts w:hint="eastAsia"/>
-        </w:rPr>
       </w:pPr>
     </w:p>
     <w:p>
       <w:pPr>
         <w:ind w:firstLine="480"/>
-        <w:rPr>
-          <w:rFonts w:hint="eastAsia"/>
-        </w:rPr>
       </w:pPr>
     </w:p>
     <w:p>
       <w:pPr>
         <w:ind w:firstLine="480"/>
-        <w:rPr>
-          <w:rFonts w:hint="eastAsia"/>
-        </w:rPr>
       </w:pPr>
     </w:p>
     <w:p>
       <w:pPr>
         <w:ind w:firstLine="480"/>
-        <w:rPr>
-          <w:rFonts w:hint="eastAsia"/>
-        </w:rPr>
       </w:pPr>
     </w:p>
     <w:p>
       <w:pPr>
         <w:ind w:firstLine="480"/>
-        <w:rPr>
-          <w:rFonts w:hint="eastAsia"/>
-        </w:rPr>
       </w:pPr>
     </w:p>
     <w:p>
       <w:pPr>
         <w:ind w:firstLine="480"/>
-        <w:rPr>
-          <w:rFonts w:hint="eastAsia"/>
-        </w:rPr>
       </w:pPr>
     </w:p>
     <w:p>
       <w:pPr>
         <w:ind w:firstLine="480"/>
-        <w:rPr>
-          <w:rFonts w:hint="eastAsia"/>
-        </w:rPr>
       </w:pPr>
     </w:p>
     <w:p>
       <w:pPr>
         <w:ind w:firstLine="480"/>
-        <w:rPr>
-          <w:rFonts w:hint="eastAsia"/>
-        </w:rPr>
       </w:pPr>
     </w:p>
     <w:p>
       <w:pPr>
         <w:ind w:firstLine="480"/>
-        <w:rPr>
-          <w:rFonts w:hint="eastAsia"/>
-        </w:rPr>
       </w:pPr>
     </w:p>
     <w:p>
       <w:pPr>
         <w:ind w:firstLineChars="0" w:firstLine="0"/>
-        <w:rPr>
-          <w:rFonts w:hint="eastAsia"/>
-        </w:rPr>
-      </w:pPr>
-      <w:bookmarkStart w:id="0" w:name="_GoBack"/>
+      </w:pPr>
+    </w:p>
+    <w:p>
+      <w:pPr>
+        <w:pStyle w:val="1"/>
+        <w:ind w:firstLine="723"/>
+      </w:pPr>
+      <w:bookmarkStart w:id="0" w:name="_Toc407117099"/>
+      <w:r>
+        <w:rPr>
+          <w:rFonts w:hint="eastAsia"/>
+        </w:rPr>
+        <w:t>第一章</w:t>
+      </w:r>
+      <w:r>
+        <w:rPr>
+          <w:rFonts w:hint="eastAsia"/>
+        </w:rPr>
+        <w:t xml:space="preserve"> </w:t>
+      </w:r>
+      <w:r>
+        <w:rPr>
+          <w:rFonts w:hint="eastAsia"/>
+        </w:rPr>
+        <w:t>网络安全技术的特点</w:t>
+      </w:r>
       <w:bookmarkEnd w:id="0"/>
     </w:p>
     <w:p>
       <w:pPr>
-        <w:pStyle w:val="1"/>
-        <w:ind w:firstLine="723"/>
-        <w:rPr>
-          <w:rFonts w:hint="eastAsia"/>
-        </w:rPr>
-      </w:pPr>
-      <w:bookmarkStart w:id="1" w:name="_Toc406783848"/>
-      <w:r>
-        <w:rPr>
-          <w:rFonts w:hint="eastAsia"/>
-        </w:rPr>
-        <w:lastRenderedPageBreak/>
-        <w:t>第一章</w:t>
-      </w:r>
-      <w:r>
-        <w:rPr>
-          <w:rFonts w:hint="eastAsia"/>
-        </w:rPr>
-        <w:t xml:space="preserve"> </w:t>
-      </w:r>
-      <w:r>
-        <w:rPr>
-          <w:rFonts w:hint="eastAsia"/>
-        </w:rPr>
-        <w:t>网络安全技术的特点</w:t>
+        <w:pStyle w:val="2"/>
+        <w:ind w:firstLine="643"/>
+      </w:pPr>
+      <w:bookmarkStart w:id="1" w:name="_Toc407117100"/>
+      <w:r>
+        <w:rPr>
+          <w:rFonts w:hint="eastAsia"/>
+        </w:rPr>
+        <w:t xml:space="preserve">1.1 </w:t>
+      </w:r>
+      <w:r>
+        <w:rPr>
+          <w:rFonts w:hint="eastAsia"/>
+        </w:rPr>
+        <w:t>网络安全与现代社会安全的关系</w:t>
       </w:r>
       <w:bookmarkEnd w:id="1"/>
     </w:p>
     <w:p>
       <w:pPr>
+        <w:ind w:firstLine="480"/>
+      </w:pPr>
+      <w:r>
+        <w:rPr>
+          <w:rFonts w:hint="eastAsia"/>
+        </w:rPr>
+        <w:t>生活在现实世界的人类创造了网络虚拟社会的繁荣，同时也造成了网络虚拟社会的问题。现实世界中真善美的东西，网络的虚拟社会都有。同样，现实社会中丑陋的东西，网络的虚拟社会一般也会有，只是表现形式不一样。如果透过复杂的技术术语和计算机屏幕，人们会发现：计算机网络的虚拟社会和现实社会之间，在很多方面都存在着“对应”关系。现实社会中人与人在交往中形成了复杂的社会与经济关系，在网络社会中，这些社会与经济关系以数字化的形式延续着。</w:t>
+      </w:r>
+    </w:p>
+    <w:p>
+      <w:pPr>
+        <w:ind w:firstLine="480"/>
+      </w:pPr>
+      <w:r>
+        <w:rPr>
+          <w:rFonts w:hint="eastAsia"/>
+        </w:rPr>
+        <w:t>网络安全是现实社会安全的反映。网络安全问题实际上是个社会问题，光靠技术来解决这些问题是不可能的。网络安全是一个系统的社会工程，它涉及技术、政策、道德与法律法规等多方面。</w:t>
+      </w:r>
+    </w:p>
+    <w:p>
+      <w:pPr>
         <w:pStyle w:val="2"/>
         <w:ind w:firstLine="643"/>
-        <w:rPr>
-          <w:rFonts w:hint="eastAsia"/>
-        </w:rPr>
-      </w:pPr>
-      <w:bookmarkStart w:id="2" w:name="_Toc406783849"/>
-      <w:r>
-        <w:rPr>
-          <w:rFonts w:hint="eastAsia"/>
-        </w:rPr>
-        <w:t xml:space="preserve">1.1 </w:t>
-      </w:r>
-      <w:r>
-        <w:rPr>
-          <w:rFonts w:hint="eastAsia"/>
-        </w:rPr>
-        <w:t>网络安全与现代社会安全的关系</w:t>
+      </w:pPr>
+      <w:bookmarkStart w:id="2" w:name="_Toc407117101"/>
+      <w:r>
+        <w:rPr>
+          <w:rFonts w:hint="eastAsia"/>
+        </w:rPr>
+        <w:t xml:space="preserve">1.2 </w:t>
+      </w:r>
+      <w:r>
+        <w:rPr>
+          <w:rFonts w:hint="eastAsia"/>
+        </w:rPr>
+        <w:t>网络安全与信息安全的关系</w:t>
       </w:r>
       <w:bookmarkEnd w:id="2"/>
     </w:p>
     <w:p>
       <w:pPr>
         <w:ind w:firstLine="480"/>
-        <w:rPr>
-          <w:rFonts w:hint="eastAsia"/>
-        </w:rPr>
-      </w:pPr>
-      <w:r>
-        <w:rPr>
-          <w:rFonts w:hint="eastAsia"/>
-        </w:rPr>
-        <w:t>生活在现实世界的人类创造了网络虚拟社会的繁荣，同时也造成了网络虚拟社会的问题。现实世界中真善美的东西，网络的虚拟社会都有。同样，现实社会中丑陋的东西，网络的虚拟社会一般也会有，只是表现形式不一样。如果透过复杂的技术术语和计算机屏幕，人们会发现：计算机网络的虚拟社会和现实社会之间，在很多方面都存在着“对应”关系。现实社会中人与人在交往中形成了复杂的社会与经济关系，在网络社会中，这些社会与经济关系以数字化的形式延续着。</w:t>
+      </w:pPr>
+      <w:r>
+        <w:rPr>
+          <w:rFonts w:hint="eastAsia"/>
+        </w:rPr>
+        <w:t>应用是网络存在和发展的理由。所有的信息系统与现代服务业都是建立在计算机网络与</w:t>
+      </w:r>
+      <w:r>
+        <w:rPr>
+          <w:rFonts w:hint="eastAsia"/>
+        </w:rPr>
+        <w:t>Internet</w:t>
+      </w:r>
+      <w:r>
+        <w:rPr>
+          <w:rFonts w:hint="eastAsia"/>
+        </w:rPr>
+        <w:t>环境之中的。正是由于这个原因，可以说网络应用系统的安全都是建立在计算机网络安全的基础之上的。</w:t>
       </w:r>
     </w:p>
     <w:p>
@@ -880,203 +1271,252 @@
         <w:rPr>
           <w:rFonts w:hint="eastAsia"/>
         </w:rPr>
-        <w:t>网络安全是现实社会安全的反映。网络安全问题实际上是个社会问题，光靠技术来解决这些问题是不可能的。网络安全是一个系统的社会工程，它涉及技术、政策、道德与法律法规等多方面。</w:t>
+        <w:t>用户的各种信息被保存在不同类型的应用系统之中，这些应用系统都是建立在不同的计算机系统之中的。计算机系统包括硬件、操作系统、数据库系统等，它们是保证各类信息系统正常运行的基础。而运行信息系统的大型服务器或服务器集群及用户的个人计算机都是以固定或移动的方式接入到计算机网络与</w:t>
+      </w:r>
+      <w:r>
+        <w:rPr>
+          <w:rFonts w:hint="eastAsia"/>
+        </w:rPr>
+        <w:t>Internet</w:t>
+      </w:r>
+      <w:r>
+        <w:rPr>
+          <w:rFonts w:hint="eastAsia"/>
+        </w:rPr>
+        <w:t>中的。任何一种网络功能的服务实现都需要通过网络在不同的计算机系</w:t>
+      </w:r>
+      <w:r>
+        <w:rPr>
+          <w:rFonts w:hint="eastAsia"/>
+        </w:rPr>
+        <w:lastRenderedPageBreak/>
+        <w:t>统之间多次进行数据与协议信息交换。</w:t>
       </w:r>
     </w:p>
     <w:p>
       <w:pPr>
+        <w:ind w:firstLine="480"/>
+      </w:pPr>
+      <w:r>
+        <w:rPr>
+          <w:rFonts w:hint="eastAsia"/>
+        </w:rPr>
+        <w:t>病毒、木马、蠕虫、脚本攻击代码等恶意代码利用</w:t>
+      </w:r>
+      <w:r>
+        <w:t>E-mail</w:t>
+      </w:r>
+      <w:r>
+        <w:rPr>
+          <w:rFonts w:hint="eastAsia"/>
+        </w:rPr>
+        <w:t>、</w:t>
+      </w:r>
+      <w:r>
+        <w:rPr>
+          <w:rFonts w:hint="eastAsia"/>
+        </w:rPr>
+        <w:t>FTP</w:t>
+      </w:r>
+      <w:r>
+        <w:rPr>
+          <w:rFonts w:hint="eastAsia"/>
+        </w:rPr>
+        <w:t>与</w:t>
+      </w:r>
+      <w:r>
+        <w:rPr>
+          <w:rFonts w:hint="eastAsia"/>
+        </w:rPr>
+        <w:t>Web</w:t>
+      </w:r>
+      <w:r>
+        <w:rPr>
+          <w:rFonts w:hint="eastAsia"/>
+        </w:rPr>
+        <w:t>系统进行传播，网络攻击、网络诱骗、信息窃取也都是在网络环境中进行的。网络安全是</w:t>
+      </w:r>
+      <w:r>
+        <w:rPr>
+          <w:rFonts w:hint="eastAsia"/>
+        </w:rPr>
+        <w:t>信息系统安全的基础，不能保证网络的安全性，信息系统的安全性就无从谈起。因此，网络安全研究是信息安全研究的重要组成部分，也是信息安全研究的基础。</w:t>
+      </w:r>
+    </w:p>
+    <w:p>
+      <w:pPr>
         <w:pStyle w:val="2"/>
         <w:ind w:firstLine="643"/>
       </w:pPr>
-      <w:bookmarkStart w:id="3" w:name="_Toc406783850"/>
-      <w:r>
-        <w:rPr>
-          <w:rFonts w:hint="eastAsia"/>
-        </w:rPr>
-        <w:t xml:space="preserve">1.2 </w:t>
-      </w:r>
-      <w:r>
-        <w:rPr>
-          <w:rFonts w:hint="eastAsia"/>
-        </w:rPr>
-        <w:t>网络安全与信息安全的关系</w:t>
+      <w:bookmarkStart w:id="3" w:name="_Toc407117102"/>
+      <w:r>
+        <w:rPr>
+          <w:rFonts w:hint="eastAsia"/>
+        </w:rPr>
+        <w:t xml:space="preserve">1.3 </w:t>
+      </w:r>
+      <w:r>
+        <w:rPr>
+          <w:rFonts w:hint="eastAsia"/>
+        </w:rPr>
+        <w:t>网络安全与网络新技术的关系</w:t>
       </w:r>
       <w:bookmarkEnd w:id="3"/>
     </w:p>
     <w:p>
       <w:pPr>
         <w:ind w:firstLine="480"/>
-        <w:rPr>
-          <w:rFonts w:hint="eastAsia"/>
-        </w:rPr>
-      </w:pPr>
-      <w:r>
-        <w:rPr>
-          <w:rFonts w:hint="eastAsia"/>
-        </w:rPr>
-        <w:t>应用是网络存在和发展的理由。所有的信息系统与现代服务业都是建立在计算机网络与</w:t>
-      </w:r>
-      <w:r>
-        <w:rPr>
-          <w:rFonts w:hint="eastAsia"/>
-        </w:rPr>
-        <w:t>Internet</w:t>
-      </w:r>
-      <w:r>
-        <w:rPr>
-          <w:rFonts w:hint="eastAsia"/>
-        </w:rPr>
-        <w:t>环境之中的。正是由于这个原因，可以说网络应用系统的安全都是建立在计算机网络安全的基础之上的。</w:t>
+      </w:pPr>
+      <w:r>
+        <w:rPr>
+          <w:rFonts w:hint="eastAsia"/>
+        </w:rPr>
+        <w:t>按照正常人的思维方式，一位技术人员在研究和开发一种基于网络的新的应用技术与系统时，只会想到这种应用可以给人们的生活和工作带来什么样的好处和乐趣，一般不会想到黑客或居心不良的人会利用这种技术做什么坏事。而黑客恰恰是一类逆向思维和不按正常规律办事的人，他们不遵守正常人所遵循的道德规范，“</w:t>
+      </w:r>
+      <w:r>
+        <w:t>Everything over IP, IP over everything.</w:t>
+      </w:r>
+      <w:r>
+        <w:rPr>
+          <w:rFonts w:hint="eastAsia"/>
+        </w:rPr>
+        <w:t>”说明了计算机网络技术的成功，但是它所带来的问题也是网络技术人员始料未及的。</w:t>
+      </w:r>
+      <w:r>
+        <w:t>P2P</w:t>
+      </w:r>
+      <w:r>
+        <w:rPr>
+          <w:rFonts w:hint="eastAsia"/>
+        </w:rPr>
+        <w:t>是一种十分有价值的网络应用模式，但是</w:t>
+      </w:r>
+      <w:r>
+        <w:t>P2P</w:t>
+      </w:r>
+      <w:r>
+        <w:rPr>
+          <w:rFonts w:hint="eastAsia"/>
+        </w:rPr>
+        <w:t>除了可以方面信息共享之外，同时也给恶意代码的传播提供了一种新的途径。手机病毒的出现与无线射频标识</w:t>
+      </w:r>
+      <w:r>
+        <w:rPr>
+          <w:rFonts w:hint="eastAsia"/>
+        </w:rPr>
+        <w:t>RFID</w:t>
+      </w:r>
+      <w:r>
+        <w:rPr>
+          <w:rFonts w:hint="eastAsia"/>
+        </w:rPr>
+        <w:t>芯片可能感染病毒的研究结果公布，表明移动设备将成为黑客和恶意软件编写者下一个主攻的目标。</w:t>
       </w:r>
     </w:p>
     <w:p>
       <w:pPr>
         <w:ind w:firstLine="480"/>
-        <w:rPr>
-          <w:rFonts w:hint="eastAsia"/>
-        </w:rPr>
-      </w:pPr>
-      <w:r>
-        <w:rPr>
-          <w:rFonts w:hint="eastAsia"/>
-        </w:rPr>
-        <w:t>用户的各种信息被保存在不同类型的应用系统之中，这些应用系统都是建立在不同的计算机系统之中的。计算机系统包括硬件、操作系统、数据库系统等，它们是保证各类信息系统正常运行的基础。而运行信息系统的大型服务器或服务器集群及用户的个人计算机都是以固定或移动的方式接入到计算机网络与</w:t>
-      </w:r>
-      <w:r>
-        <w:rPr>
-          <w:rFonts w:hint="eastAsia"/>
-        </w:rPr>
-        <w:t>Internet</w:t>
-      </w:r>
-      <w:r>
-        <w:rPr>
-          <w:rFonts w:hint="eastAsia"/>
-        </w:rPr>
-        <w:t>中的。任何一种网络功能的服务实现都需要通过网络在不同的计算机系统之间多次进行数据与协议信息交换。</w:t>
+      </w:pPr>
+      <w:r>
+        <w:rPr>
+          <w:rFonts w:hint="eastAsia"/>
+        </w:rPr>
+        <w:t>网络技术不是在真空之中，计算机网络是要提供给全世界的用户使用的，网络技术人员在研究和开发一种新的基于网络的应用技术与系统时，必须面对这样一个复杂的局面，成功的网络应用技术与成功的应用系统的标志是功能性与安全性的统一。网络安全问题</w:t>
+      </w:r>
+      <w:r>
+        <w:rPr>
+          <w:rFonts w:hint="eastAsia"/>
+        </w:rPr>
+        <w:t>不应该简单地认为是从事网络安全技术工程师的事，也是每位信息技术领域的工程师与管理人员需要共同面对的问题。</w:t>
       </w:r>
     </w:p>
     <w:p>
       <w:pPr>
-        <w:ind w:firstLine="480"/>
-      </w:pPr>
-      <w:r>
-        <w:rPr>
-          <w:rFonts w:hint="eastAsia"/>
-        </w:rPr>
-        <w:t>病毒、木马、蠕虫、脚本攻击代码等恶意代码利用</w:t>
-      </w:r>
-      <w:r>
-        <w:t>E-mail</w:t>
-      </w:r>
-      <w:r>
-        <w:rPr>
-          <w:rFonts w:hint="eastAsia"/>
-        </w:rPr>
-        <w:t>、</w:t>
-      </w:r>
-      <w:r>
-        <w:rPr>
-          <w:rFonts w:hint="eastAsia"/>
-        </w:rPr>
-        <w:t>FTP</w:t>
-      </w:r>
-      <w:r>
-        <w:rPr>
-          <w:rFonts w:hint="eastAsia"/>
-        </w:rPr>
-        <w:t>与</w:t>
-      </w:r>
-      <w:r>
-        <w:rPr>
-          <w:rFonts w:hint="eastAsia"/>
-        </w:rPr>
-        <w:t>Web</w:t>
-      </w:r>
-      <w:r>
-        <w:rPr>
-          <w:rFonts w:hint="eastAsia"/>
-        </w:rPr>
-        <w:t>系统进行传播，网络攻击、网络诱骗、信息窃取也都是在网络环境中进行的。网络安全是</w:t>
-      </w:r>
-      <w:r>
-        <w:rPr>
-          <w:rFonts w:hint="eastAsia"/>
-        </w:rPr>
-        <w:t>信息系统安全的基础，不能保证网络的安全性，信息系统的安全性就无从谈起。因此，网络安全研究是信息安全研究的重要组成部分，也是信息安全研究的基础。</w:t>
-      </w:r>
-    </w:p>
-    <w:p>
-      <w:pPr>
         <w:pStyle w:val="2"/>
         <w:ind w:firstLine="643"/>
       </w:pPr>
-      <w:bookmarkStart w:id="4" w:name="_Toc406783851"/>
-      <w:r>
-        <w:rPr>
-          <w:rFonts w:hint="eastAsia"/>
-        </w:rPr>
-        <w:lastRenderedPageBreak/>
-        <w:t xml:space="preserve">1.3 </w:t>
-      </w:r>
-      <w:r>
-        <w:rPr>
-          <w:rFonts w:hint="eastAsia"/>
-        </w:rPr>
-        <w:t>网络安全与网络新技术的关系</w:t>
+      <w:bookmarkStart w:id="4" w:name="_Toc407117103"/>
+      <w:r>
+        <w:rPr>
+          <w:rFonts w:hint="eastAsia"/>
+        </w:rPr>
+        <w:t xml:space="preserve">1.4 </w:t>
+      </w:r>
+      <w:r>
+        <w:rPr>
+          <w:rFonts w:hint="eastAsia"/>
+        </w:rPr>
+        <w:t>网络安全与密码学的关系</w:t>
       </w:r>
       <w:bookmarkEnd w:id="4"/>
     </w:p>
     <w:p>
       <w:pPr>
         <w:ind w:firstLine="480"/>
-        <w:rPr>
-          <w:rFonts w:hint="eastAsia"/>
-        </w:rPr>
-      </w:pPr>
-      <w:r>
-        <w:rPr>
-          <w:rFonts w:hint="eastAsia"/>
-        </w:rPr>
-        <w:t>按照正常人的思维方式，一位技术人员在研究和开发一种基于网络的新的应用技术与系统时，只会想到这种应用可以给人们的生活和工作带来什么样的好处和乐趣，一般不会想到黑客或居心不良的人会利用这种技术做什么坏事。而黑客恰恰是一类逆向思维和不按正常规律办事的人，他们不遵守正常人所遵循的道德规范，“</w:t>
-      </w:r>
-      <w:r>
-        <w:t>Everything over IP, IP over everything.</w:t>
-      </w:r>
-      <w:r>
-        <w:rPr>
-          <w:rFonts w:hint="eastAsia"/>
-        </w:rPr>
-        <w:t>”说明了计算机网络技术的成功，但是它所带来的问题也是网络技术人员始料未及的。</w:t>
-      </w:r>
-      <w:r>
-        <w:t>P2P</w:t>
-      </w:r>
-      <w:r>
-        <w:rPr>
-          <w:rFonts w:hint="eastAsia"/>
-        </w:rPr>
-        <w:t>是一种十分有价值的网络应用模式，但是</w:t>
-      </w:r>
-      <w:r>
-        <w:t>P2P</w:t>
-      </w:r>
-      <w:r>
-        <w:rPr>
-          <w:rFonts w:hint="eastAsia"/>
-        </w:rPr>
-        <w:t>除了可以方面信息共享之外，同时也给恶意代码的传播提供了一种新的途径。手机病毒的出现与无线射频标识</w:t>
-      </w:r>
-      <w:r>
-        <w:rPr>
-          <w:rFonts w:hint="eastAsia"/>
-        </w:rPr>
-        <w:t>RFID</w:t>
-      </w:r>
-      <w:r>
-        <w:rPr>
-          <w:rFonts w:hint="eastAsia"/>
-        </w:rPr>
-        <w:t>芯片可能感染病毒的研究结果公布，表明移动设备将成为黑客和恶意软件编写者下一个主攻的目标。</w:t>
+      </w:pPr>
+      <w:r>
+        <w:rPr>
+          <w:rFonts w:hint="eastAsia"/>
+        </w:rPr>
+        <w:t>密码学是信息安全研究的重要工具，密码学在网络安全中有很多重要的应用，但是网络安全涵盖的问题远远超出了密码学涉及的范围。人们对密码学与网络安全的关系的认识有一个过程，这个问题可以用美国著名的密码学专家</w:t>
+      </w:r>
+      <w:r>
+        <w:rPr>
+          <w:rFonts w:hint="eastAsia"/>
+        </w:rPr>
+        <w:t xml:space="preserve">Bruce </w:t>
+      </w:r>
+      <w:proofErr w:type="spellStart"/>
+      <w:r>
+        <w:rPr>
+          <w:rFonts w:hint="eastAsia"/>
+        </w:rPr>
+        <w:t>Schneier</w:t>
+      </w:r>
+      <w:proofErr w:type="spellEnd"/>
+      <w:r>
+        <w:rPr>
+          <w:rFonts w:hint="eastAsia"/>
+        </w:rPr>
+        <w:t>在《</w:t>
+      </w:r>
+      <w:r>
+        <w:t xml:space="preserve">Secrets and </w:t>
+      </w:r>
+      <w:proofErr w:type="spellStart"/>
+      <w:r>
+        <w:t>Lies:Digital</w:t>
+      </w:r>
+      <w:proofErr w:type="spellEnd"/>
+      <w:r>
+        <w:t xml:space="preserve"> Security in a Networked World</w:t>
+      </w:r>
+      <w:r>
+        <w:rPr>
+          <w:rFonts w:hint="eastAsia"/>
+        </w:rPr>
+        <w:t>》一书的前言中讲述的观点来说。</w:t>
+      </w:r>
+      <w:proofErr w:type="spellStart"/>
+      <w:r>
+        <w:rPr>
+          <w:rFonts w:hint="eastAsia"/>
+        </w:rPr>
+        <w:t>Schneier</w:t>
+      </w:r>
+      <w:proofErr w:type="spellEnd"/>
+      <w:r>
+        <w:rPr>
+          <w:rFonts w:hint="eastAsia"/>
+        </w:rPr>
+        <w:t>说过：我描述了一个数学的乌托邦：密码算法能将你</w:t>
+      </w:r>
+      <w:r>
+        <w:rPr>
+          <w:rFonts w:hint="eastAsia"/>
+        </w:rPr>
+        <w:lastRenderedPageBreak/>
+        <w:t>最深的秘密保持数千年。但是，他现在认为：“事实并非如此，密码学并不能做那么多的事。”密码学并非存在于真空之中。密码学是数学的一个分支，它涉及数学、公式与逻辑。数学是完美的，而现实社会却无法用数学精确地描述。数学是精确的和遵循逻辑规律的，而计算机和网络安全涉及的是人所不知道的事，人与人之间的关系以及人与机器之间的关系。</w:t>
       </w:r>
     </w:p>
     <w:p>
@@ -1087,200 +1527,211 @@
         <w:rPr>
           <w:rFonts w:hint="eastAsia"/>
         </w:rPr>
-        <w:t>网络技术不是在真空之中，计算机网络是要提供给全世界的用户使用的，网络技术人员在研究和开发一种新的基于网络的应用技术与系统时，必须面对这样一个复杂的局面，成功的网络应用技术与成功的应用系统的标志是功能性与安全性的统一。网络安全问题</w:t>
-      </w:r>
-      <w:r>
-        <w:rPr>
-          <w:rFonts w:hint="eastAsia"/>
-        </w:rPr>
-        <w:t>不应该简单地认为是从事网络安全技术工程师的事，也是每位信息技术领域的工程师与管理人员需要共同面对的问题。</w:t>
+        <w:t>密码学是研究网络安全所必需的一个重要的工具和方法，但是网络安全研究涉及的问题要广泛得多。</w:t>
       </w:r>
     </w:p>
     <w:p>
       <w:pPr>
-        <w:pStyle w:val="2"/>
-        <w:ind w:firstLine="643"/>
-      </w:pPr>
-      <w:bookmarkStart w:id="5" w:name="_Toc406783852"/>
-      <w:r>
-        <w:rPr>
-          <w:rFonts w:hint="eastAsia"/>
-        </w:rPr>
-        <w:t xml:space="preserve">1.4 </w:t>
-      </w:r>
-      <w:r>
-        <w:rPr>
-          <w:rFonts w:hint="eastAsia"/>
-        </w:rPr>
-        <w:t>网络安全与密码学的关系</w:t>
+        <w:pStyle w:val="1"/>
+        <w:ind w:firstLine="723"/>
+      </w:pPr>
+      <w:bookmarkStart w:id="5" w:name="_Toc407117104"/>
+      <w:r>
+        <w:rPr>
+          <w:rFonts w:hint="eastAsia"/>
+        </w:rPr>
+        <w:t>第二章</w:t>
+      </w:r>
+      <w:r>
+        <w:rPr>
+          <w:rFonts w:hint="eastAsia"/>
+        </w:rPr>
+        <w:t xml:space="preserve"> </w:t>
+      </w:r>
+      <w:r>
+        <w:rPr>
+          <w:rFonts w:hint="eastAsia"/>
+        </w:rPr>
+        <w:t>基于</w:t>
+      </w:r>
+      <w:r>
+        <w:rPr>
+          <w:rFonts w:hint="eastAsia"/>
+        </w:rPr>
+        <w:t>DES</w:t>
+      </w:r>
+      <w:r>
+        <w:rPr>
+          <w:rFonts w:hint="eastAsia"/>
+        </w:rPr>
+        <w:t>加密的</w:t>
+      </w:r>
+      <w:r>
+        <w:rPr>
+          <w:rFonts w:hint="eastAsia"/>
+        </w:rPr>
+        <w:t>TCP</w:t>
+      </w:r>
+      <w:r>
+        <w:rPr>
+          <w:rFonts w:hint="eastAsia"/>
+        </w:rPr>
+        <w:t>聊天程序</w:t>
       </w:r>
       <w:bookmarkEnd w:id="5"/>
     </w:p>
     <w:p>
       <w:pPr>
-        <w:ind w:firstLine="480"/>
-        <w:rPr>
-          <w:rFonts w:hint="eastAsia"/>
-        </w:rPr>
-      </w:pPr>
-      <w:r>
-        <w:rPr>
-          <w:rFonts w:hint="eastAsia"/>
-        </w:rPr>
-        <w:t>密码学是信息安全研究的重要工具，密码学在网络安全中有很多重要的应用，但是网络安全涵盖的问题远远超出了密码学涉及的范围。人们对密码学与网络安全的关系的认识有一个过程，这个问题可以用美国著名的密码学专家</w:t>
-      </w:r>
-      <w:r>
-        <w:rPr>
-          <w:rFonts w:hint="eastAsia"/>
-        </w:rPr>
-        <w:t xml:space="preserve">Bruce </w:t>
-      </w:r>
-      <w:proofErr w:type="spellStart"/>
-      <w:r>
-        <w:rPr>
-          <w:rFonts w:hint="eastAsia"/>
-        </w:rPr>
-        <w:t>Schneier</w:t>
-      </w:r>
-      <w:proofErr w:type="spellEnd"/>
-      <w:r>
-        <w:rPr>
-          <w:rFonts w:hint="eastAsia"/>
-        </w:rPr>
-        <w:t>在《</w:t>
-      </w:r>
-      <w:r>
-        <w:t xml:space="preserve">Secrets and </w:t>
-      </w:r>
-      <w:proofErr w:type="spellStart"/>
-      <w:r>
-        <w:t>Lies:Digital</w:t>
-      </w:r>
-      <w:proofErr w:type="spellEnd"/>
-      <w:r>
-        <w:t xml:space="preserve"> Security in a Networked World</w:t>
-      </w:r>
-      <w:r>
-        <w:rPr>
-          <w:rFonts w:hint="eastAsia"/>
-        </w:rPr>
-        <w:t>》一书的前言中讲述的观点来说。</w:t>
-      </w:r>
-      <w:proofErr w:type="spellStart"/>
-      <w:r>
-        <w:rPr>
-          <w:rFonts w:hint="eastAsia"/>
-        </w:rPr>
-        <w:t>Schneier</w:t>
-      </w:r>
-      <w:proofErr w:type="spellEnd"/>
-      <w:r>
-        <w:rPr>
-          <w:rFonts w:hint="eastAsia"/>
-        </w:rPr>
-        <w:t>说过：我描述了一个数学的乌托邦：密码算法能将你最深的秘密保持数千年。但是，他现在认为：“事实并非如此，密码学并不能做那么多的事。”密码学并非存在于真空之中。密码学是数学的一个分支，它涉及数学、公式与逻辑。数学是完美的，而现实社会却无法用数学精确地描述。数学是精确的和遵循逻辑规律的，而计算机和网络安全涉及的是人所不知道的事，人与人之间的关系以及人与机器之间的关系。</w:t>
-      </w:r>
-    </w:p>
-    <w:p>
-      <w:pPr>
-        <w:ind w:firstLine="480"/>
-      </w:pPr>
-      <w:r>
-        <w:rPr>
-          <w:rFonts w:hint="eastAsia"/>
-        </w:rPr>
-        <w:t>密码学是研究网络安全所必需的一个重要的工具和方法，但是网络安全研究</w:t>
-      </w:r>
-      <w:r>
-        <w:rPr>
-          <w:rFonts w:hint="eastAsia"/>
-        </w:rPr>
-        <w:lastRenderedPageBreak/>
-        <w:t>涉及的问题要广泛得多。</w:t>
-      </w:r>
-    </w:p>
-    <w:p>
-      <w:pPr>
-        <w:pStyle w:val="1"/>
-        <w:ind w:firstLine="723"/>
-        <w:rPr>
-          <w:rFonts w:hint="eastAsia"/>
-        </w:rPr>
-      </w:pPr>
-      <w:bookmarkStart w:id="6" w:name="_Toc406783853"/>
-      <w:r>
-        <w:rPr>
-          <w:rFonts w:hint="eastAsia"/>
-        </w:rPr>
-        <w:t>第二章</w:t>
-      </w:r>
-      <w:r>
-        <w:rPr>
-          <w:rFonts w:hint="eastAsia"/>
-        </w:rPr>
-        <w:t xml:space="preserve"> </w:t>
-      </w:r>
-      <w:r>
-        <w:rPr>
-          <w:rFonts w:hint="eastAsia"/>
-        </w:rPr>
-        <w:t>基于</w:t>
-      </w:r>
-      <w:r>
-        <w:rPr>
-          <w:rFonts w:hint="eastAsia"/>
-        </w:rPr>
-        <w:t>DES</w:t>
-      </w:r>
-      <w:r>
-        <w:rPr>
-          <w:rFonts w:hint="eastAsia"/>
-        </w:rPr>
-        <w:t>加密的</w:t>
-      </w:r>
-      <w:r>
-        <w:rPr>
-          <w:rFonts w:hint="eastAsia"/>
-        </w:rPr>
-        <w:t>TCP</w:t>
-      </w:r>
-      <w:r>
-        <w:rPr>
-          <w:rFonts w:hint="eastAsia"/>
-        </w:rPr>
-        <w:t>聊天程序</w:t>
+        <w:pStyle w:val="2"/>
+        <w:ind w:firstLine="643"/>
+      </w:pPr>
+      <w:bookmarkStart w:id="6" w:name="_Toc407117105"/>
+      <w:r>
+        <w:rPr>
+          <w:rFonts w:hint="eastAsia"/>
+        </w:rPr>
+        <w:t>2</w:t>
+      </w:r>
+      <w:r>
+        <w:rPr>
+          <w:rFonts w:hint="eastAsia"/>
+        </w:rPr>
+        <w:t xml:space="preserve">.1 </w:t>
+      </w:r>
+      <w:r>
+        <w:rPr>
+          <w:rFonts w:hint="eastAsia"/>
+        </w:rPr>
+        <w:t>目的与需求</w:t>
       </w:r>
       <w:bookmarkEnd w:id="6"/>
     </w:p>
     <w:p>
       <w:pPr>
+        <w:ind w:firstLine="480"/>
+      </w:pPr>
+      <w:r>
+        <w:rPr>
+          <w:rFonts w:hint="eastAsia"/>
+        </w:rPr>
+        <w:t>DES</w:t>
+      </w:r>
+      <w:r>
+        <w:t>(Data Encryption Standard)</w:t>
+      </w:r>
+      <w:r>
+        <w:rPr>
+          <w:rFonts w:hint="eastAsia"/>
+        </w:rPr>
+        <w:t>算法是一种典型的对称分组加密算法，也是应用密码学中最基本的加密算法之一，目前广泛应用于网络通信加密、数据存储加密、口令与访问控制系统之中。</w:t>
+      </w:r>
+    </w:p>
+    <w:p>
+      <w:pPr>
+        <w:ind w:firstLine="480"/>
+      </w:pPr>
+      <w:r>
+        <w:rPr>
+          <w:rFonts w:hint="eastAsia"/>
+        </w:rPr>
+        <w:t>设计基于</w:t>
+      </w:r>
+      <w:r>
+        <w:rPr>
+          <w:rFonts w:hint="eastAsia"/>
+        </w:rPr>
+        <w:t>DES</w:t>
+      </w:r>
+      <w:r>
+        <w:rPr>
+          <w:rFonts w:hint="eastAsia"/>
+        </w:rPr>
+        <w:t>加密的</w:t>
+      </w:r>
+      <w:r>
+        <w:rPr>
+          <w:rFonts w:hint="eastAsia"/>
+        </w:rPr>
+        <w:t>TCP</w:t>
+      </w:r>
+      <w:r>
+        <w:rPr>
+          <w:rFonts w:hint="eastAsia"/>
+        </w:rPr>
+        <w:t>聊天程序的需求主要在于：在</w:t>
+      </w:r>
+      <w:r>
+        <w:rPr>
+          <w:rFonts w:hint="eastAsia"/>
+        </w:rPr>
+        <w:t>Linux</w:t>
+      </w:r>
+      <w:r>
+        <w:rPr>
+          <w:rFonts w:hint="eastAsia"/>
+        </w:rPr>
+        <w:t>环境下利用</w:t>
+      </w:r>
+      <w:r>
+        <w:rPr>
+          <w:rFonts w:hint="eastAsia"/>
+        </w:rPr>
+        <w:t>socket</w:t>
+      </w:r>
+      <w:r>
+        <w:rPr>
+          <w:rFonts w:hint="eastAsia"/>
+        </w:rPr>
+        <w:t>编写一个</w:t>
+      </w:r>
+      <w:r>
+        <w:rPr>
+          <w:rFonts w:hint="eastAsia"/>
+        </w:rPr>
+        <w:t>TCP</w:t>
+      </w:r>
+      <w:r>
+        <w:rPr>
+          <w:rFonts w:hint="eastAsia"/>
+        </w:rPr>
+        <w:t>聊天程序，网络传输中的数据通过</w:t>
+      </w:r>
+      <w:r>
+        <w:rPr>
+          <w:rFonts w:hint="eastAsia"/>
+        </w:rPr>
+        <w:t>DES</w:t>
+      </w:r>
+      <w:r>
+        <w:rPr>
+          <w:rFonts w:hint="eastAsia"/>
+        </w:rPr>
+        <w:t>算法进行加密。</w:t>
+      </w:r>
+    </w:p>
+    <w:p>
+      <w:pPr>
         <w:pStyle w:val="2"/>
         <w:ind w:firstLine="643"/>
-        <w:rPr>
-          <w:rFonts w:hint="eastAsia"/>
-        </w:rPr>
-      </w:pPr>
-      <w:bookmarkStart w:id="7" w:name="_Toc406783854"/>
-      <w:r>
-        <w:rPr>
-          <w:rFonts w:hint="eastAsia"/>
-        </w:rPr>
-        <w:t xml:space="preserve">1.1 </w:t>
-      </w:r>
-      <w:r>
-        <w:rPr>
-          <w:rFonts w:hint="eastAsia"/>
-        </w:rPr>
-        <w:t>目的与需求</w:t>
+      </w:pPr>
+      <w:bookmarkStart w:id="7" w:name="_Toc407117106"/>
+      <w:r>
+        <w:rPr>
+          <w:rFonts w:hint="eastAsia"/>
+        </w:rPr>
+        <w:t>2.2 DES</w:t>
+      </w:r>
+      <w:r>
+        <w:rPr>
+          <w:rFonts w:hint="eastAsia"/>
+        </w:rPr>
+        <w:t>算法的基本内容</w:t>
       </w:r>
       <w:bookmarkEnd w:id="7"/>
     </w:p>
     <w:p>
       <w:pPr>
         <w:ind w:firstLine="480"/>
-        <w:rPr>
-          <w:rFonts w:hint="eastAsia"/>
-        </w:rPr>
       </w:pPr>
       <w:r>
         <w:rPr>
@@ -1289,102 +1740,2417 @@
         <w:t>DES</w:t>
       </w:r>
       <w:r>
-        <w:t>(Data Encryption Standard)</w:t>
-      </w:r>
-      <w:r>
-        <w:rPr>
-          <w:rFonts w:hint="eastAsia"/>
-        </w:rPr>
-        <w:t>算法是一种典型的对称分组加密算法，也是应用密码学中最基本的加密算法之一，目前广泛应用于网络通信加密、数据存储加密、口令与访问控制系统之中。</w:t>
+        <w:rPr>
+          <w:rFonts w:hint="eastAsia"/>
+        </w:rPr>
+        <w:t>算法包括初始置换</w:t>
+      </w:r>
+      <w:r>
+        <w:rPr>
+          <w:rFonts w:hint="eastAsia"/>
+        </w:rPr>
+        <w:t>IP</w:t>
+      </w:r>
+      <w:r>
+        <w:rPr>
+          <w:rFonts w:hint="eastAsia"/>
+        </w:rPr>
+        <w:t>、逆初始置换</w:t>
+      </w:r>
+      <m:oMath>
+        <m:sSup>
+          <m:sSupPr>
+            <m:ctrlPr>
+              <w:rPr>
+                <w:rFonts w:ascii="Cambria Math" w:hAnsi="Cambria Math"/>
+              </w:rPr>
+            </m:ctrlPr>
+          </m:sSupPr>
+          <m:e>
+            <m:r>
+              <m:rPr>
+                <m:sty m:val="p"/>
+              </m:rPr>
+              <w:rPr>
+                <w:rFonts w:ascii="Cambria Math" w:hAnsi="Cambria Math"/>
+              </w:rPr>
+              <m:t>IP</m:t>
+            </m:r>
+          </m:e>
+          <m:sup>
+            <m:r>
+              <w:rPr>
+                <w:rFonts w:ascii="Cambria Math" w:hAnsi="Cambria Math"/>
+              </w:rPr>
+              <m:t>-</m:t>
+            </m:r>
+            <m:r>
+              <m:rPr>
+                <m:sty m:val="p"/>
+              </m:rPr>
+              <w:rPr>
+                <w:rFonts w:ascii="Cambria Math" w:hAnsi="Cambria Math"/>
+              </w:rPr>
+              <m:t>1</m:t>
+            </m:r>
+          </m:sup>
+        </m:sSup>
+      </m:oMath>
+      <w:r>
+        <w:rPr>
+          <w:rFonts w:hint="eastAsia"/>
+        </w:rPr>
+        <w:t>、</w:t>
+      </w:r>
+      <w:r>
+        <w:rPr>
+          <w:rFonts w:hint="eastAsia"/>
+        </w:rPr>
+        <w:t>16</w:t>
+      </w:r>
+      <w:r>
+        <w:rPr>
+          <w:rFonts w:hint="eastAsia"/>
+        </w:rPr>
+        <w:t>圈迭代以及子密钥生成算法。</w:t>
       </w:r>
     </w:p>
     <w:p>
       <w:pPr>
-        <w:ind w:firstLine="480"/>
-      </w:pPr>
-      <w:r>
-        <w:rPr>
-          <w:rFonts w:hint="eastAsia"/>
-        </w:rPr>
-        <w:t>设计基于</w:t>
-      </w:r>
-      <w:r>
-        <w:rPr>
-          <w:rFonts w:hint="eastAsia"/>
-        </w:rPr>
-        <w:t>DES</w:t>
-      </w:r>
-      <w:r>
-        <w:rPr>
-          <w:rFonts w:hint="eastAsia"/>
-        </w:rPr>
-        <w:t>加密的</w:t>
-      </w:r>
-      <w:r>
-        <w:rPr>
-          <w:rFonts w:hint="eastAsia"/>
-        </w:rPr>
-        <w:t>TCP</w:t>
-      </w:r>
-      <w:r>
-        <w:rPr>
-          <w:rFonts w:hint="eastAsia"/>
-        </w:rPr>
-        <w:t>聊天程序的需求主要在于：在</w:t>
-      </w:r>
-      <w:r>
-        <w:rPr>
-          <w:rFonts w:hint="eastAsia"/>
-        </w:rPr>
-        <w:t>Linux</w:t>
-      </w:r>
-      <w:r>
-        <w:rPr>
-          <w:rFonts w:hint="eastAsia"/>
-        </w:rPr>
-        <w:t>环境下利用</w:t>
-      </w:r>
-      <w:r>
-        <w:rPr>
-          <w:rFonts w:hint="eastAsia"/>
-        </w:rPr>
-        <w:t>socket</w:t>
-      </w:r>
-      <w:r>
-        <w:rPr>
-          <w:rFonts w:hint="eastAsia"/>
-        </w:rPr>
-        <w:t>编写一个</w:t>
-      </w:r>
-      <w:r>
-        <w:rPr>
-          <w:rFonts w:hint="eastAsia"/>
-        </w:rPr>
-        <w:t>TCP</w:t>
-      </w:r>
-      <w:r>
-        <w:rPr>
-          <w:rFonts w:hint="eastAsia"/>
-        </w:rPr>
-        <w:t>聊天程序，网络传输中的数据通过</w:t>
-      </w:r>
-      <w:r>
-        <w:rPr>
-          <w:rFonts w:hint="eastAsia"/>
-        </w:rPr>
-        <w:t>DES</w:t>
-      </w:r>
-      <w:r>
-        <w:rPr>
-          <w:rFonts w:hint="eastAsia"/>
-        </w:rPr>
-        <w:t>算法进行加密。</w:t>
-      </w:r>
+        <w:pStyle w:val="3"/>
+        <w:ind w:firstLine="643"/>
+      </w:pPr>
+      <w:bookmarkStart w:id="8" w:name="_Toc407117107"/>
+      <w:r>
+        <w:t xml:space="preserve">2.2.1 </w:t>
+      </w:r>
+      <w:r>
+        <w:rPr>
+          <w:rFonts w:hint="eastAsia"/>
+        </w:rPr>
+        <w:t>初始置换</w:t>
+      </w:r>
+      <w:r>
+        <w:t>IP</w:t>
+      </w:r>
+      <w:bookmarkEnd w:id="8"/>
     </w:p>
     <w:p>
       <w:pPr>
         <w:ind w:firstLine="480"/>
       </w:pPr>
+      <w:r>
+        <w:rPr>
+          <w:rFonts w:hint="eastAsia"/>
+        </w:rPr>
+        <w:t>将</w:t>
+      </w:r>
+      <w:r>
+        <w:rPr>
+          <w:rFonts w:hint="eastAsia"/>
+        </w:rPr>
+        <w:t>64bit</w:t>
+      </w:r>
+      <w:r>
+        <w:rPr>
+          <w:rFonts w:hint="eastAsia"/>
+        </w:rPr>
+        <w:t>的明文重新排列，而后分成左右两块，每块</w:t>
+      </w:r>
+      <w:r>
+        <w:rPr>
+          <w:rFonts w:hint="eastAsia"/>
+        </w:rPr>
+        <w:t>32bit</w:t>
+      </w:r>
+      <w:r>
+        <w:rPr>
+          <w:rFonts w:hint="eastAsia"/>
+        </w:rPr>
+        <w:t>，分别用</w:t>
+      </w:r>
+      <m:oMath>
+        <m:sSub>
+          <m:sSubPr>
+            <m:ctrlPr>
+              <w:rPr>
+                <w:rFonts w:ascii="Cambria Math" w:hAnsi="Cambria Math"/>
+                <w:i/>
+              </w:rPr>
+            </m:ctrlPr>
+          </m:sSubPr>
+          <m:e>
+            <m:r>
+              <w:rPr>
+                <w:rFonts w:ascii="Cambria Math" w:hAnsi="Cambria Math"/>
+              </w:rPr>
+              <m:t>L</m:t>
+            </m:r>
+          </m:e>
+          <m:sub>
+            <m:r>
+              <w:rPr>
+                <w:rFonts w:ascii="Cambria Math" w:hAnsi="Cambria Math"/>
+              </w:rPr>
+              <m:t>0</m:t>
+            </m:r>
+          </m:sub>
+        </m:sSub>
+      </m:oMath>
+      <w:r>
+        <w:rPr>
+          <w:rFonts w:hint="eastAsia"/>
+        </w:rPr>
+        <w:t>和</w:t>
+      </w:r>
+      <m:oMath>
+        <m:sSub>
+          <m:sSubPr>
+            <m:ctrlPr>
+              <w:rPr>
+                <w:rFonts w:ascii="Cambria Math" w:hAnsi="Cambria Math"/>
+                <w:i/>
+              </w:rPr>
+            </m:ctrlPr>
+          </m:sSubPr>
+          <m:e>
+            <m:r>
+              <w:rPr>
+                <w:rFonts w:ascii="Cambria Math" w:hAnsi="Cambria Math"/>
+              </w:rPr>
+              <m:t>R</m:t>
+            </m:r>
+          </m:e>
+          <m:sub>
+            <m:r>
+              <w:rPr>
+                <w:rFonts w:ascii="Cambria Math" w:hAnsi="Cambria Math"/>
+              </w:rPr>
+              <m:t>0</m:t>
+            </m:r>
+          </m:sub>
+        </m:sSub>
+      </m:oMath>
+      <w:r>
+        <w:rPr>
+          <w:rFonts w:hint="eastAsia"/>
+        </w:rPr>
+        <w:t>表示，</w:t>
+      </w:r>
+      <w:r>
+        <w:rPr>
+          <w:rFonts w:hint="eastAsia"/>
+        </w:rPr>
+        <w:t>IP</w:t>
+      </w:r>
+      <w:r>
+        <w:rPr>
+          <w:rFonts w:hint="eastAsia"/>
+        </w:rPr>
+        <w:t>置换表如表</w:t>
+      </w:r>
+      <w:r>
+        <w:t>1</w:t>
+      </w:r>
+      <w:r>
+        <w:rPr>
+          <w:rFonts w:hint="eastAsia"/>
+        </w:rPr>
+        <w:t>所示。通过对该表进行观察可以发现其中相邻两列的元素位置号数相差</w:t>
+      </w:r>
+      <w:r>
+        <w:rPr>
+          <w:rFonts w:hint="eastAsia"/>
+        </w:rPr>
+        <w:t>8</w:t>
+      </w:r>
+      <w:r>
+        <w:rPr>
+          <w:rFonts w:hint="eastAsia"/>
+        </w:rPr>
+        <w:t>，前</w:t>
+      </w:r>
+      <w:r>
+        <w:rPr>
+          <w:rFonts w:hint="eastAsia"/>
+        </w:rPr>
+        <w:t>32</w:t>
+      </w:r>
+      <w:r>
+        <w:rPr>
+          <w:rFonts w:hint="eastAsia"/>
+        </w:rPr>
+        <w:t>个元素均为偶数号码，后</w:t>
+      </w:r>
+      <w:r>
+        <w:rPr>
+          <w:rFonts w:hint="eastAsia"/>
+        </w:rPr>
+        <w:t>32</w:t>
+      </w:r>
+      <w:r>
+        <w:rPr>
+          <w:rFonts w:hint="eastAsia"/>
+        </w:rPr>
+        <w:t>个均为奇数号码，这样的置换相当于将明文的各</w:t>
+      </w:r>
+      <w:proofErr w:type="gramStart"/>
+      <w:r>
+        <w:rPr>
+          <w:rFonts w:hint="eastAsia"/>
+        </w:rPr>
+        <w:t>字节按列写出</w:t>
+      </w:r>
+      <w:proofErr w:type="gramEnd"/>
+      <w:r>
+        <w:rPr>
+          <w:rFonts w:hint="eastAsia"/>
+        </w:rPr>
+        <w:t>，各列经过</w:t>
+      </w:r>
+      <w:proofErr w:type="gramStart"/>
+      <w:r>
+        <w:rPr>
+          <w:rFonts w:hint="eastAsia"/>
+        </w:rPr>
+        <w:t>偶</w:t>
+      </w:r>
+      <w:proofErr w:type="gramEnd"/>
+      <w:r>
+        <w:rPr>
+          <w:rFonts w:hint="eastAsia"/>
+        </w:rPr>
+        <w:t>采样置换后，再对其进行逆序排列，将阵中元素按行读出以便构成置换的输出。</w:t>
+      </w:r>
+    </w:p>
+    <w:p>
+      <w:pPr>
+        <w:ind w:firstLine="480"/>
+      </w:pPr>
+    </w:p>
+    <w:p>
+      <w:pPr>
+        <w:pStyle w:val="a9"/>
+        <w:keepNext/>
+        <w:ind w:firstLine="400"/>
+      </w:pPr>
+      <w:r>
+        <w:rPr>
+          <w:rFonts w:hint="eastAsia"/>
+        </w:rPr>
+        <w:lastRenderedPageBreak/>
+        <w:t>表</w:t>
+      </w:r>
+      <w:r>
+        <w:fldChar w:fldCharType="begin"/>
+      </w:r>
+      <w:r>
+        <w:instrText xml:space="preserve"> </w:instrText>
+      </w:r>
+      <w:r>
+        <w:rPr>
+          <w:rFonts w:hint="eastAsia"/>
+        </w:rPr>
+        <w:instrText xml:space="preserve">SEQ </w:instrText>
+      </w:r>
+      <w:r>
+        <w:rPr>
+          <w:rFonts w:hint="eastAsia"/>
+        </w:rPr>
+        <w:instrText>表格</w:instrText>
+      </w:r>
+      <w:r>
+        <w:rPr>
+          <w:rFonts w:hint="eastAsia"/>
+        </w:rPr>
+        <w:instrText xml:space="preserve"> \* ARABIC</w:instrText>
+      </w:r>
+      <w:r>
+        <w:instrText xml:space="preserve"> </w:instrText>
+      </w:r>
+      <w:r>
+        <w:fldChar w:fldCharType="separate"/>
+      </w:r>
+      <w:r>
+        <w:rPr>
+          <w:noProof/>
+        </w:rPr>
+        <w:t>1</w:t>
+      </w:r>
+      <w:r>
+        <w:fldChar w:fldCharType="end"/>
+      </w:r>
+      <w:r>
+        <w:t xml:space="preserve"> IP</w:t>
+      </w:r>
+      <w:r>
+        <w:rPr>
+          <w:rFonts w:hint="eastAsia"/>
+        </w:rPr>
+        <w:t>置换表</w:t>
+      </w:r>
+    </w:p>
+    <w:tbl>
+      <w:tblPr>
+        <w:tblStyle w:val="a8"/>
+        <w:tblW w:w="0" w:type="auto"/>
+        <w:tblLook w:val="04A0" w:firstRow="1" w:lastRow="0" w:firstColumn="1" w:lastColumn="0" w:noHBand="0" w:noVBand="1"/>
+      </w:tblPr>
+      <w:tblGrid>
+        <w:gridCol w:w="1065"/>
+        <w:gridCol w:w="1065"/>
+        <w:gridCol w:w="1065"/>
+        <w:gridCol w:w="1065"/>
+        <w:gridCol w:w="1065"/>
+        <w:gridCol w:w="1065"/>
+        <w:gridCol w:w="1066"/>
+        <w:gridCol w:w="1066"/>
+      </w:tblGrid>
+      <w:tr>
+        <w:tc>
+          <w:tcPr>
+            <w:tcW w:w="1065" w:type="dxa"/>
+          </w:tcPr>
+          <w:p>
+            <w:pPr>
+              <w:ind w:firstLineChars="0" w:firstLine="0"/>
+            </w:pPr>
+            <w:r>
+              <w:t>58</w:t>
+            </w:r>
+          </w:p>
+        </w:tc>
+        <w:tc>
+          <w:tcPr>
+            <w:tcW w:w="1065" w:type="dxa"/>
+          </w:tcPr>
+          <w:p>
+            <w:pPr>
+              <w:ind w:firstLineChars="0" w:firstLine="0"/>
+            </w:pPr>
+            <w:r>
+              <w:t>50</w:t>
+            </w:r>
+          </w:p>
+        </w:tc>
+        <w:tc>
+          <w:tcPr>
+            <w:tcW w:w="1065" w:type="dxa"/>
+          </w:tcPr>
+          <w:p>
+            <w:pPr>
+              <w:ind w:firstLineChars="0" w:firstLine="0"/>
+            </w:pPr>
+            <w:r>
+              <w:t>42</w:t>
+            </w:r>
+          </w:p>
+        </w:tc>
+        <w:tc>
+          <w:tcPr>
+            <w:tcW w:w="1065" w:type="dxa"/>
+          </w:tcPr>
+          <w:p>
+            <w:pPr>
+              <w:ind w:firstLineChars="0" w:firstLine="0"/>
+            </w:pPr>
+            <w:r>
+              <w:t>34</w:t>
+            </w:r>
+          </w:p>
+        </w:tc>
+        <w:tc>
+          <w:tcPr>
+            <w:tcW w:w="1065" w:type="dxa"/>
+          </w:tcPr>
+          <w:p>
+            <w:pPr>
+              <w:ind w:firstLineChars="0" w:firstLine="0"/>
+            </w:pPr>
+            <w:r>
+              <w:t>26</w:t>
+            </w:r>
+          </w:p>
+        </w:tc>
+        <w:tc>
+          <w:tcPr>
+            <w:tcW w:w="1065" w:type="dxa"/>
+          </w:tcPr>
+          <w:p>
+            <w:pPr>
+              <w:ind w:firstLineChars="0" w:firstLine="0"/>
+            </w:pPr>
+            <w:r>
+              <w:t>18</w:t>
+            </w:r>
+          </w:p>
+        </w:tc>
+        <w:tc>
+          <w:tcPr>
+            <w:tcW w:w="1066" w:type="dxa"/>
+          </w:tcPr>
+          <w:p>
+            <w:pPr>
+              <w:ind w:firstLineChars="0" w:firstLine="0"/>
+            </w:pPr>
+            <w:r>
+              <w:t>10</w:t>
+            </w:r>
+          </w:p>
+        </w:tc>
+        <w:tc>
+          <w:tcPr>
+            <w:tcW w:w="1066" w:type="dxa"/>
+          </w:tcPr>
+          <w:p>
+            <w:pPr>
+              <w:ind w:firstLineChars="0" w:firstLine="0"/>
+            </w:pPr>
+            <w:r>
+              <w:t>2</w:t>
+            </w:r>
+          </w:p>
+        </w:tc>
+      </w:tr>
+      <w:tr>
+        <w:tc>
+          <w:tcPr>
+            <w:tcW w:w="1065" w:type="dxa"/>
+          </w:tcPr>
+          <w:p>
+            <w:pPr>
+              <w:ind w:firstLineChars="0" w:firstLine="0"/>
+            </w:pPr>
+          </w:p>
+        </w:tc>
+        <w:tc>
+          <w:tcPr>
+            <w:tcW w:w="1065" w:type="dxa"/>
+          </w:tcPr>
+          <w:p>
+            <w:pPr>
+              <w:ind w:firstLineChars="0" w:firstLine="0"/>
+            </w:pPr>
+          </w:p>
+        </w:tc>
+        <w:tc>
+          <w:tcPr>
+            <w:tcW w:w="1065" w:type="dxa"/>
+          </w:tcPr>
+          <w:p>
+            <w:pPr>
+              <w:ind w:firstLineChars="0" w:firstLine="0"/>
+            </w:pPr>
+          </w:p>
+        </w:tc>
+        <w:tc>
+          <w:tcPr>
+            <w:tcW w:w="1065" w:type="dxa"/>
+          </w:tcPr>
+          <w:p>
+            <w:pPr>
+              <w:ind w:firstLineChars="0" w:firstLine="0"/>
+            </w:pPr>
+          </w:p>
+        </w:tc>
+        <w:tc>
+          <w:tcPr>
+            <w:tcW w:w="1065" w:type="dxa"/>
+          </w:tcPr>
+          <w:p>
+            <w:pPr>
+              <w:ind w:firstLineChars="0" w:firstLine="0"/>
+            </w:pPr>
+          </w:p>
+        </w:tc>
+        <w:tc>
+          <w:tcPr>
+            <w:tcW w:w="1065" w:type="dxa"/>
+          </w:tcPr>
+          <w:p>
+            <w:pPr>
+              <w:ind w:firstLineChars="0" w:firstLine="0"/>
+            </w:pPr>
+          </w:p>
+        </w:tc>
+        <w:tc>
+          <w:tcPr>
+            <w:tcW w:w="1066" w:type="dxa"/>
+          </w:tcPr>
+          <w:p>
+            <w:pPr>
+              <w:ind w:firstLineChars="0" w:firstLine="0"/>
+            </w:pPr>
+          </w:p>
+        </w:tc>
+        <w:tc>
+          <w:tcPr>
+            <w:tcW w:w="1066" w:type="dxa"/>
+          </w:tcPr>
+          <w:p>
+            <w:pPr>
+              <w:ind w:firstLineChars="0" w:firstLine="0"/>
+            </w:pPr>
+          </w:p>
+        </w:tc>
+      </w:tr>
+      <w:tr>
+        <w:tc>
+          <w:tcPr>
+            <w:tcW w:w="1065" w:type="dxa"/>
+          </w:tcPr>
+          <w:p>
+            <w:pPr>
+              <w:ind w:firstLineChars="0" w:firstLine="0"/>
+            </w:pPr>
+          </w:p>
+        </w:tc>
+        <w:tc>
+          <w:tcPr>
+            <w:tcW w:w="1065" w:type="dxa"/>
+          </w:tcPr>
+          <w:p>
+            <w:pPr>
+              <w:ind w:firstLineChars="0" w:firstLine="0"/>
+            </w:pPr>
+          </w:p>
+        </w:tc>
+        <w:tc>
+          <w:tcPr>
+            <w:tcW w:w="1065" w:type="dxa"/>
+          </w:tcPr>
+          <w:p>
+            <w:pPr>
+              <w:ind w:firstLineChars="0" w:firstLine="0"/>
+            </w:pPr>
+          </w:p>
+        </w:tc>
+        <w:tc>
+          <w:tcPr>
+            <w:tcW w:w="1065" w:type="dxa"/>
+          </w:tcPr>
+          <w:p>
+            <w:pPr>
+              <w:ind w:firstLineChars="0" w:firstLine="0"/>
+            </w:pPr>
+          </w:p>
+        </w:tc>
+        <w:tc>
+          <w:tcPr>
+            <w:tcW w:w="1065" w:type="dxa"/>
+          </w:tcPr>
+          <w:p>
+            <w:pPr>
+              <w:ind w:firstLineChars="0" w:firstLine="0"/>
+            </w:pPr>
+          </w:p>
+        </w:tc>
+        <w:tc>
+          <w:tcPr>
+            <w:tcW w:w="1065" w:type="dxa"/>
+          </w:tcPr>
+          <w:p>
+            <w:pPr>
+              <w:ind w:firstLineChars="0" w:firstLine="0"/>
+            </w:pPr>
+          </w:p>
+        </w:tc>
+        <w:tc>
+          <w:tcPr>
+            <w:tcW w:w="1066" w:type="dxa"/>
+          </w:tcPr>
+          <w:p>
+            <w:pPr>
+              <w:ind w:firstLineChars="0" w:firstLine="0"/>
+            </w:pPr>
+          </w:p>
+        </w:tc>
+        <w:tc>
+          <w:tcPr>
+            <w:tcW w:w="1066" w:type="dxa"/>
+          </w:tcPr>
+          <w:p>
+            <w:pPr>
+              <w:ind w:firstLineChars="0" w:firstLine="0"/>
+            </w:pPr>
+          </w:p>
+        </w:tc>
+      </w:tr>
+      <w:tr>
+        <w:tc>
+          <w:tcPr>
+            <w:tcW w:w="1065" w:type="dxa"/>
+          </w:tcPr>
+          <w:p>
+            <w:pPr>
+              <w:ind w:firstLineChars="0" w:firstLine="0"/>
+            </w:pPr>
+          </w:p>
+        </w:tc>
+        <w:tc>
+          <w:tcPr>
+            <w:tcW w:w="1065" w:type="dxa"/>
+          </w:tcPr>
+          <w:p>
+            <w:pPr>
+              <w:ind w:firstLineChars="0" w:firstLine="0"/>
+            </w:pPr>
+          </w:p>
+        </w:tc>
+        <w:tc>
+          <w:tcPr>
+            <w:tcW w:w="1065" w:type="dxa"/>
+          </w:tcPr>
+          <w:p>
+            <w:pPr>
+              <w:ind w:firstLineChars="0" w:firstLine="0"/>
+            </w:pPr>
+          </w:p>
+        </w:tc>
+        <w:tc>
+          <w:tcPr>
+            <w:tcW w:w="1065" w:type="dxa"/>
+          </w:tcPr>
+          <w:p>
+            <w:pPr>
+              <w:ind w:firstLineChars="0" w:firstLine="0"/>
+            </w:pPr>
+          </w:p>
+        </w:tc>
+        <w:tc>
+          <w:tcPr>
+            <w:tcW w:w="1065" w:type="dxa"/>
+          </w:tcPr>
+          <w:p>
+            <w:pPr>
+              <w:ind w:firstLineChars="0" w:firstLine="0"/>
+            </w:pPr>
+          </w:p>
+        </w:tc>
+        <w:tc>
+          <w:tcPr>
+            <w:tcW w:w="1065" w:type="dxa"/>
+          </w:tcPr>
+          <w:p>
+            <w:pPr>
+              <w:ind w:firstLineChars="0" w:firstLine="0"/>
+            </w:pPr>
+          </w:p>
+        </w:tc>
+        <w:tc>
+          <w:tcPr>
+            <w:tcW w:w="1066" w:type="dxa"/>
+          </w:tcPr>
+          <w:p>
+            <w:pPr>
+              <w:ind w:firstLineChars="0" w:firstLine="0"/>
+            </w:pPr>
+          </w:p>
+        </w:tc>
+        <w:tc>
+          <w:tcPr>
+            <w:tcW w:w="1066" w:type="dxa"/>
+          </w:tcPr>
+          <w:p>
+            <w:pPr>
+              <w:ind w:firstLineChars="0" w:firstLine="0"/>
+            </w:pPr>
+          </w:p>
+        </w:tc>
+      </w:tr>
+      <w:tr>
+        <w:tc>
+          <w:tcPr>
+            <w:tcW w:w="1065" w:type="dxa"/>
+          </w:tcPr>
+          <w:p>
+            <w:pPr>
+              <w:ind w:firstLineChars="0" w:firstLine="0"/>
+            </w:pPr>
+          </w:p>
+        </w:tc>
+        <w:tc>
+          <w:tcPr>
+            <w:tcW w:w="1065" w:type="dxa"/>
+          </w:tcPr>
+          <w:p>
+            <w:pPr>
+              <w:ind w:firstLineChars="0" w:firstLine="0"/>
+            </w:pPr>
+          </w:p>
+        </w:tc>
+        <w:tc>
+          <w:tcPr>
+            <w:tcW w:w="1065" w:type="dxa"/>
+          </w:tcPr>
+          <w:p>
+            <w:pPr>
+              <w:ind w:firstLineChars="0" w:firstLine="0"/>
+            </w:pPr>
+          </w:p>
+        </w:tc>
+        <w:tc>
+          <w:tcPr>
+            <w:tcW w:w="1065" w:type="dxa"/>
+          </w:tcPr>
+          <w:p>
+            <w:pPr>
+              <w:ind w:firstLineChars="0" w:firstLine="0"/>
+            </w:pPr>
+          </w:p>
+        </w:tc>
+        <w:tc>
+          <w:tcPr>
+            <w:tcW w:w="1065" w:type="dxa"/>
+          </w:tcPr>
+          <w:p>
+            <w:pPr>
+              <w:ind w:firstLineChars="0" w:firstLine="0"/>
+            </w:pPr>
+          </w:p>
+        </w:tc>
+        <w:tc>
+          <w:tcPr>
+            <w:tcW w:w="1065" w:type="dxa"/>
+          </w:tcPr>
+          <w:p>
+            <w:pPr>
+              <w:ind w:firstLineChars="0" w:firstLine="0"/>
+            </w:pPr>
+          </w:p>
+        </w:tc>
+        <w:tc>
+          <w:tcPr>
+            <w:tcW w:w="1066" w:type="dxa"/>
+          </w:tcPr>
+          <w:p>
+            <w:pPr>
+              <w:ind w:firstLineChars="0" w:firstLine="0"/>
+            </w:pPr>
+          </w:p>
+        </w:tc>
+        <w:tc>
+          <w:tcPr>
+            <w:tcW w:w="1066" w:type="dxa"/>
+          </w:tcPr>
+          <w:p>
+            <w:pPr>
+              <w:ind w:firstLineChars="0" w:firstLine="0"/>
+            </w:pPr>
+          </w:p>
+        </w:tc>
+      </w:tr>
+      <w:tr>
+        <w:tc>
+          <w:tcPr>
+            <w:tcW w:w="1065" w:type="dxa"/>
+          </w:tcPr>
+          <w:p>
+            <w:pPr>
+              <w:ind w:firstLineChars="0" w:firstLine="0"/>
+            </w:pPr>
+          </w:p>
+        </w:tc>
+        <w:tc>
+          <w:tcPr>
+            <w:tcW w:w="1065" w:type="dxa"/>
+          </w:tcPr>
+          <w:p>
+            <w:pPr>
+              <w:ind w:firstLineChars="0" w:firstLine="0"/>
+            </w:pPr>
+          </w:p>
+        </w:tc>
+        <w:tc>
+          <w:tcPr>
+            <w:tcW w:w="1065" w:type="dxa"/>
+          </w:tcPr>
+          <w:p>
+            <w:pPr>
+              <w:ind w:firstLineChars="0" w:firstLine="0"/>
+            </w:pPr>
+          </w:p>
+        </w:tc>
+        <w:tc>
+          <w:tcPr>
+            <w:tcW w:w="1065" w:type="dxa"/>
+          </w:tcPr>
+          <w:p>
+            <w:pPr>
+              <w:ind w:firstLineChars="0" w:firstLine="0"/>
+            </w:pPr>
+          </w:p>
+        </w:tc>
+        <w:tc>
+          <w:tcPr>
+            <w:tcW w:w="1065" w:type="dxa"/>
+          </w:tcPr>
+          <w:p>
+            <w:pPr>
+              <w:ind w:firstLineChars="0" w:firstLine="0"/>
+            </w:pPr>
+          </w:p>
+        </w:tc>
+        <w:tc>
+          <w:tcPr>
+            <w:tcW w:w="1065" w:type="dxa"/>
+          </w:tcPr>
+          <w:p>
+            <w:pPr>
+              <w:ind w:firstLineChars="0" w:firstLine="0"/>
+            </w:pPr>
+          </w:p>
+        </w:tc>
+        <w:tc>
+          <w:tcPr>
+            <w:tcW w:w="1066" w:type="dxa"/>
+          </w:tcPr>
+          <w:p>
+            <w:pPr>
+              <w:ind w:firstLineChars="0" w:firstLine="0"/>
+            </w:pPr>
+          </w:p>
+        </w:tc>
+        <w:tc>
+          <w:tcPr>
+            <w:tcW w:w="1066" w:type="dxa"/>
+          </w:tcPr>
+          <w:p>
+            <w:pPr>
+              <w:ind w:firstLineChars="0" w:firstLine="0"/>
+            </w:pPr>
+          </w:p>
+        </w:tc>
+      </w:tr>
+      <w:tr>
+        <w:tc>
+          <w:tcPr>
+            <w:tcW w:w="1065" w:type="dxa"/>
+          </w:tcPr>
+          <w:p>
+            <w:pPr>
+              <w:ind w:firstLineChars="0" w:firstLine="0"/>
+            </w:pPr>
+          </w:p>
+        </w:tc>
+        <w:tc>
+          <w:tcPr>
+            <w:tcW w:w="1065" w:type="dxa"/>
+          </w:tcPr>
+          <w:p>
+            <w:pPr>
+              <w:ind w:firstLineChars="0" w:firstLine="0"/>
+            </w:pPr>
+          </w:p>
+        </w:tc>
+        <w:tc>
+          <w:tcPr>
+            <w:tcW w:w="1065" w:type="dxa"/>
+          </w:tcPr>
+          <w:p>
+            <w:pPr>
+              <w:ind w:firstLineChars="0" w:firstLine="0"/>
+            </w:pPr>
+          </w:p>
+        </w:tc>
+        <w:tc>
+          <w:tcPr>
+            <w:tcW w:w="1065" w:type="dxa"/>
+          </w:tcPr>
+          <w:p>
+            <w:pPr>
+              <w:ind w:firstLineChars="0" w:firstLine="0"/>
+            </w:pPr>
+          </w:p>
+        </w:tc>
+        <w:tc>
+          <w:tcPr>
+            <w:tcW w:w="1065" w:type="dxa"/>
+          </w:tcPr>
+          <w:p>
+            <w:pPr>
+              <w:ind w:firstLineChars="0" w:firstLine="0"/>
+            </w:pPr>
+          </w:p>
+        </w:tc>
+        <w:tc>
+          <w:tcPr>
+            <w:tcW w:w="1065" w:type="dxa"/>
+          </w:tcPr>
+          <w:p>
+            <w:pPr>
+              <w:ind w:firstLineChars="0" w:firstLine="0"/>
+            </w:pPr>
+          </w:p>
+        </w:tc>
+        <w:tc>
+          <w:tcPr>
+            <w:tcW w:w="1066" w:type="dxa"/>
+          </w:tcPr>
+          <w:p>
+            <w:pPr>
+              <w:ind w:firstLineChars="0" w:firstLine="0"/>
+            </w:pPr>
+          </w:p>
+        </w:tc>
+        <w:tc>
+          <w:tcPr>
+            <w:tcW w:w="1066" w:type="dxa"/>
+          </w:tcPr>
+          <w:p>
+            <w:pPr>
+              <w:ind w:firstLineChars="0" w:firstLine="0"/>
+            </w:pPr>
+          </w:p>
+        </w:tc>
+      </w:tr>
+      <w:tr>
+        <w:tc>
+          <w:tcPr>
+            <w:tcW w:w="1065" w:type="dxa"/>
+          </w:tcPr>
+          <w:p>
+            <w:pPr>
+              <w:ind w:firstLineChars="0" w:firstLine="0"/>
+            </w:pPr>
+          </w:p>
+        </w:tc>
+        <w:tc>
+          <w:tcPr>
+            <w:tcW w:w="1065" w:type="dxa"/>
+          </w:tcPr>
+          <w:p>
+            <w:pPr>
+              <w:ind w:firstLineChars="0" w:firstLine="0"/>
+            </w:pPr>
+          </w:p>
+        </w:tc>
+        <w:tc>
+          <w:tcPr>
+            <w:tcW w:w="1065" w:type="dxa"/>
+          </w:tcPr>
+          <w:p>
+            <w:pPr>
+              <w:ind w:firstLineChars="0" w:firstLine="0"/>
+            </w:pPr>
+          </w:p>
+        </w:tc>
+        <w:tc>
+          <w:tcPr>
+            <w:tcW w:w="1065" w:type="dxa"/>
+          </w:tcPr>
+          <w:p>
+            <w:pPr>
+              <w:ind w:firstLineChars="0" w:firstLine="0"/>
+            </w:pPr>
+          </w:p>
+        </w:tc>
+        <w:tc>
+          <w:tcPr>
+            <w:tcW w:w="1065" w:type="dxa"/>
+          </w:tcPr>
+          <w:p>
+            <w:pPr>
+              <w:ind w:firstLineChars="0" w:firstLine="0"/>
+            </w:pPr>
+          </w:p>
+        </w:tc>
+        <w:tc>
+          <w:tcPr>
+            <w:tcW w:w="1065" w:type="dxa"/>
+          </w:tcPr>
+          <w:p>
+            <w:pPr>
+              <w:ind w:firstLineChars="0" w:firstLine="0"/>
+            </w:pPr>
+          </w:p>
+        </w:tc>
+        <w:tc>
+          <w:tcPr>
+            <w:tcW w:w="1066" w:type="dxa"/>
+          </w:tcPr>
+          <w:p>
+            <w:pPr>
+              <w:ind w:firstLineChars="0" w:firstLine="0"/>
+            </w:pPr>
+          </w:p>
+        </w:tc>
+        <w:tc>
+          <w:tcPr>
+            <w:tcW w:w="1066" w:type="dxa"/>
+          </w:tcPr>
+          <w:p>
+            <w:pPr>
+              <w:ind w:firstLineChars="0" w:firstLine="0"/>
+            </w:pPr>
+          </w:p>
+        </w:tc>
+      </w:tr>
+    </w:tbl>
+    <w:p>
+      <w:pPr>
+        <w:ind w:firstLineChars="0" w:firstLine="0"/>
+      </w:pPr>
+    </w:p>
+    <w:p>
+      <w:pPr>
+        <w:pStyle w:val="3"/>
+        <w:ind w:firstLine="643"/>
+        <w:rPr>
+          <w:sz w:val="24"/>
+          <w:szCs w:val="22"/>
+        </w:rPr>
+      </w:pPr>
+      <w:bookmarkStart w:id="9" w:name="_Toc407117108"/>
+      <w:r>
+        <w:t>2.2.2</w:t>
+      </w:r>
+      <w:r>
+        <w:t xml:space="preserve"> </w:t>
+      </w:r>
+      <w:r>
+        <w:rPr>
+          <w:rFonts w:hint="eastAsia"/>
+        </w:rPr>
+        <w:t>逆初始置换</w:t>
+      </w:r>
+      <m:oMath>
+        <m:sSup>
+          <m:sSupPr>
+            <m:ctrlPr>
+              <w:rPr>
+                <w:rFonts w:ascii="Cambria Math" w:hAnsi="Cambria Math"/>
+                <w:i/>
+                <w:sz w:val="24"/>
+                <w:szCs w:val="22"/>
+              </w:rPr>
+            </m:ctrlPr>
+          </m:sSupPr>
+          <m:e>
+            <m:r>
+              <m:rPr>
+                <m:sty m:val="bi"/>
+              </m:rPr>
+              <w:rPr>
+                <w:rFonts w:ascii="Cambria Math" w:hAnsi="Cambria Math"/>
+              </w:rPr>
+              <m:t>IP</m:t>
+            </m:r>
+          </m:e>
+          <m:sup>
+            <m:r>
+              <m:rPr>
+                <m:sty m:val="bi"/>
+              </m:rPr>
+              <w:rPr>
+                <w:rFonts w:ascii="Cambria Math" w:hAnsi="Cambria Math"/>
+              </w:rPr>
+              <m:t>-1</m:t>
+            </m:r>
+          </m:sup>
+        </m:sSup>
+      </m:oMath>
+      <w:bookmarkEnd w:id="9"/>
+    </w:p>
+    <w:p>
+      <w:pPr>
+        <w:ind w:firstLine="480"/>
+      </w:pPr>
+      <w:r>
+        <w:rPr>
+          <w:rFonts w:hint="eastAsia"/>
+        </w:rPr>
+        <w:t>在</w:t>
+      </w:r>
+      <w:r>
+        <w:rPr>
+          <w:rFonts w:hint="eastAsia"/>
+        </w:rPr>
+        <w:t>16</w:t>
+      </w:r>
+      <w:r>
+        <w:rPr>
+          <w:rFonts w:hint="eastAsia"/>
+        </w:rPr>
+        <w:t>圈迭代之后，将左右两端合并为</w:t>
+      </w:r>
+      <w:r>
+        <w:rPr>
+          <w:rFonts w:hint="eastAsia"/>
+        </w:rPr>
+        <w:t>64bit</w:t>
+      </w:r>
+      <w:r>
+        <w:rPr>
+          <w:rFonts w:hint="eastAsia"/>
+        </w:rPr>
+        <w:t>，进行逆初始置换</w:t>
+      </w:r>
+      <m:oMath>
+        <m:sSup>
+          <m:sSupPr>
+            <m:ctrlPr>
+              <w:rPr>
+                <w:rFonts w:ascii="Cambria Math" w:hAnsi="Cambria Math"/>
+                <w:i/>
+              </w:rPr>
+            </m:ctrlPr>
+          </m:sSupPr>
+          <m:e>
+            <m:r>
+              <w:rPr>
+                <w:rFonts w:ascii="Cambria Math" w:hAnsi="Cambria Math"/>
+              </w:rPr>
+              <m:t>IP</m:t>
+            </m:r>
+          </m:e>
+          <m:sup>
+            <m:r>
+              <w:rPr>
+                <w:rFonts w:ascii="Cambria Math" w:hAnsi="Cambria Math"/>
+              </w:rPr>
+              <m:t>-1</m:t>
+            </m:r>
+          </m:sup>
+        </m:sSup>
+      </m:oMath>
+      <w:r>
+        <w:rPr>
+          <w:rFonts w:hint="eastAsia"/>
+        </w:rPr>
+        <w:t>，得到输出的</w:t>
+      </w:r>
+      <w:r>
+        <w:rPr>
+          <w:rFonts w:hint="eastAsia"/>
+        </w:rPr>
+        <w:t>64bit</w:t>
+      </w:r>
+      <w:r>
+        <w:rPr>
+          <w:rFonts w:hint="eastAsia"/>
+        </w:rPr>
+        <w:t>密文，如表</w:t>
+      </w:r>
+      <w:r>
+        <w:rPr>
+          <w:rFonts w:hint="eastAsia"/>
+        </w:rPr>
+        <w:t>2</w:t>
+      </w:r>
+      <w:r>
+        <w:rPr>
+          <w:rFonts w:hint="eastAsia"/>
+        </w:rPr>
+        <w:t>所示。</w:t>
+      </w:r>
+    </w:p>
+    <w:p>
+      <w:pPr>
+        <w:pStyle w:val="a9"/>
+        <w:keepNext/>
+        <w:ind w:firstLine="400"/>
+      </w:pPr>
+      <w:r>
+        <w:rPr>
+          <w:rFonts w:hint="eastAsia"/>
+        </w:rPr>
+        <w:t>表</w:t>
+      </w:r>
+      <w:r>
+        <w:fldChar w:fldCharType="begin"/>
+      </w:r>
+      <w:r>
+        <w:instrText xml:space="preserve"> </w:instrText>
+      </w:r>
+      <w:r>
+        <w:rPr>
+          <w:rFonts w:hint="eastAsia"/>
+        </w:rPr>
+        <w:instrText xml:space="preserve">SEQ </w:instrText>
+      </w:r>
+      <w:r>
+        <w:rPr>
+          <w:rFonts w:hint="eastAsia"/>
+        </w:rPr>
+        <w:instrText>表格</w:instrText>
+      </w:r>
+      <w:r>
+        <w:rPr>
+          <w:rFonts w:hint="eastAsia"/>
+        </w:rPr>
+        <w:instrText xml:space="preserve"> \* ARABIC</w:instrText>
+      </w:r>
+      <w:r>
+        <w:instrText xml:space="preserve"> </w:instrText>
+      </w:r>
+      <w:r>
+        <w:fldChar w:fldCharType="separate"/>
+      </w:r>
+      <w:r>
+        <w:rPr>
+          <w:noProof/>
+        </w:rPr>
+        <w:t>2</w:t>
+      </w:r>
+      <w:r>
+        <w:fldChar w:fldCharType="end"/>
+      </w:r>
+      <w:r>
+        <w:t xml:space="preserve">  </w:t>
+      </w:r>
+      <w:r>
+        <w:rPr>
+          <w:rFonts w:hint="eastAsia"/>
+        </w:rPr>
+        <w:t>逆初始置换表</w:t>
+      </w:r>
+    </w:p>
+    <w:tbl>
+      <w:tblPr>
+        <w:tblStyle w:val="a8"/>
+        <w:tblW w:w="0" w:type="auto"/>
+        <w:tblLook w:val="04A0" w:firstRow="1" w:lastRow="0" w:firstColumn="1" w:lastColumn="0" w:noHBand="0" w:noVBand="1"/>
+      </w:tblPr>
+      <w:tblGrid>
+        <w:gridCol w:w="1065"/>
+        <w:gridCol w:w="1065"/>
+        <w:gridCol w:w="1065"/>
+        <w:gridCol w:w="1065"/>
+        <w:gridCol w:w="1065"/>
+        <w:gridCol w:w="1065"/>
+        <w:gridCol w:w="1066"/>
+        <w:gridCol w:w="1066"/>
+      </w:tblGrid>
+      <w:tr>
+        <w:tc>
+          <w:tcPr>
+            <w:tcW w:w="1065" w:type="dxa"/>
+          </w:tcPr>
+          <w:p>
+            <w:pPr>
+              <w:ind w:firstLineChars="0" w:firstLine="0"/>
+            </w:pPr>
+          </w:p>
+        </w:tc>
+        <w:tc>
+          <w:tcPr>
+            <w:tcW w:w="1065" w:type="dxa"/>
+          </w:tcPr>
+          <w:p>
+            <w:pPr>
+              <w:ind w:firstLineChars="0" w:firstLine="0"/>
+            </w:pPr>
+          </w:p>
+        </w:tc>
+        <w:tc>
+          <w:tcPr>
+            <w:tcW w:w="1065" w:type="dxa"/>
+          </w:tcPr>
+          <w:p>
+            <w:pPr>
+              <w:ind w:firstLineChars="0" w:firstLine="0"/>
+            </w:pPr>
+          </w:p>
+        </w:tc>
+        <w:tc>
+          <w:tcPr>
+            <w:tcW w:w="1065" w:type="dxa"/>
+          </w:tcPr>
+          <w:p>
+            <w:pPr>
+              <w:ind w:firstLineChars="0" w:firstLine="0"/>
+            </w:pPr>
+          </w:p>
+        </w:tc>
+        <w:tc>
+          <w:tcPr>
+            <w:tcW w:w="1065" w:type="dxa"/>
+          </w:tcPr>
+          <w:p>
+            <w:pPr>
+              <w:ind w:firstLineChars="0" w:firstLine="0"/>
+            </w:pPr>
+          </w:p>
+        </w:tc>
+        <w:tc>
+          <w:tcPr>
+            <w:tcW w:w="1065" w:type="dxa"/>
+          </w:tcPr>
+          <w:p>
+            <w:pPr>
+              <w:ind w:firstLineChars="0" w:firstLine="0"/>
+            </w:pPr>
+          </w:p>
+        </w:tc>
+        <w:tc>
+          <w:tcPr>
+            <w:tcW w:w="1066" w:type="dxa"/>
+          </w:tcPr>
+          <w:p>
+            <w:pPr>
+              <w:ind w:firstLineChars="0" w:firstLine="0"/>
+            </w:pPr>
+          </w:p>
+        </w:tc>
+        <w:tc>
+          <w:tcPr>
+            <w:tcW w:w="1066" w:type="dxa"/>
+          </w:tcPr>
+          <w:p>
+            <w:pPr>
+              <w:ind w:firstLineChars="0" w:firstLine="0"/>
+            </w:pPr>
+          </w:p>
+        </w:tc>
+      </w:tr>
+      <w:tr>
+        <w:tc>
+          <w:tcPr>
+            <w:tcW w:w="1065" w:type="dxa"/>
+          </w:tcPr>
+          <w:p>
+            <w:pPr>
+              <w:ind w:firstLineChars="0" w:firstLine="0"/>
+            </w:pPr>
+          </w:p>
+        </w:tc>
+        <w:tc>
+          <w:tcPr>
+            <w:tcW w:w="1065" w:type="dxa"/>
+          </w:tcPr>
+          <w:p>
+            <w:pPr>
+              <w:ind w:firstLineChars="0" w:firstLine="0"/>
+            </w:pPr>
+          </w:p>
+        </w:tc>
+        <w:tc>
+          <w:tcPr>
+            <w:tcW w:w="1065" w:type="dxa"/>
+          </w:tcPr>
+          <w:p>
+            <w:pPr>
+              <w:ind w:firstLineChars="0" w:firstLine="0"/>
+            </w:pPr>
+          </w:p>
+        </w:tc>
+        <w:tc>
+          <w:tcPr>
+            <w:tcW w:w="1065" w:type="dxa"/>
+          </w:tcPr>
+          <w:p>
+            <w:pPr>
+              <w:ind w:firstLineChars="0" w:firstLine="0"/>
+            </w:pPr>
+          </w:p>
+        </w:tc>
+        <w:tc>
+          <w:tcPr>
+            <w:tcW w:w="1065" w:type="dxa"/>
+          </w:tcPr>
+          <w:p>
+            <w:pPr>
+              <w:ind w:firstLineChars="0" w:firstLine="0"/>
+            </w:pPr>
+          </w:p>
+        </w:tc>
+        <w:tc>
+          <w:tcPr>
+            <w:tcW w:w="1065" w:type="dxa"/>
+          </w:tcPr>
+          <w:p>
+            <w:pPr>
+              <w:ind w:firstLineChars="0" w:firstLine="0"/>
+            </w:pPr>
+          </w:p>
+        </w:tc>
+        <w:tc>
+          <w:tcPr>
+            <w:tcW w:w="1066" w:type="dxa"/>
+          </w:tcPr>
+          <w:p>
+            <w:pPr>
+              <w:ind w:firstLineChars="0" w:firstLine="0"/>
+            </w:pPr>
+          </w:p>
+        </w:tc>
+        <w:tc>
+          <w:tcPr>
+            <w:tcW w:w="1066" w:type="dxa"/>
+          </w:tcPr>
+          <w:p>
+            <w:pPr>
+              <w:ind w:firstLineChars="0" w:firstLine="0"/>
+            </w:pPr>
+          </w:p>
+        </w:tc>
+      </w:tr>
+      <w:tr>
+        <w:tc>
+          <w:tcPr>
+            <w:tcW w:w="1065" w:type="dxa"/>
+          </w:tcPr>
+          <w:p>
+            <w:pPr>
+              <w:ind w:firstLineChars="0" w:firstLine="0"/>
+            </w:pPr>
+          </w:p>
+        </w:tc>
+        <w:tc>
+          <w:tcPr>
+            <w:tcW w:w="1065" w:type="dxa"/>
+          </w:tcPr>
+          <w:p>
+            <w:pPr>
+              <w:ind w:firstLineChars="0" w:firstLine="0"/>
+            </w:pPr>
+          </w:p>
+        </w:tc>
+        <w:tc>
+          <w:tcPr>
+            <w:tcW w:w="1065" w:type="dxa"/>
+          </w:tcPr>
+          <w:p>
+            <w:pPr>
+              <w:ind w:firstLineChars="0" w:firstLine="0"/>
+            </w:pPr>
+          </w:p>
+        </w:tc>
+        <w:tc>
+          <w:tcPr>
+            <w:tcW w:w="1065" w:type="dxa"/>
+          </w:tcPr>
+          <w:p>
+            <w:pPr>
+              <w:ind w:firstLineChars="0" w:firstLine="0"/>
+            </w:pPr>
+          </w:p>
+        </w:tc>
+        <w:tc>
+          <w:tcPr>
+            <w:tcW w:w="1065" w:type="dxa"/>
+          </w:tcPr>
+          <w:p>
+            <w:pPr>
+              <w:ind w:firstLineChars="0" w:firstLine="0"/>
+            </w:pPr>
+          </w:p>
+        </w:tc>
+        <w:tc>
+          <w:tcPr>
+            <w:tcW w:w="1065" w:type="dxa"/>
+          </w:tcPr>
+          <w:p>
+            <w:pPr>
+              <w:ind w:firstLineChars="0" w:firstLine="0"/>
+            </w:pPr>
+          </w:p>
+        </w:tc>
+        <w:tc>
+          <w:tcPr>
+            <w:tcW w:w="1066" w:type="dxa"/>
+          </w:tcPr>
+          <w:p>
+            <w:pPr>
+              <w:ind w:firstLineChars="0" w:firstLine="0"/>
+            </w:pPr>
+          </w:p>
+        </w:tc>
+        <w:tc>
+          <w:tcPr>
+            <w:tcW w:w="1066" w:type="dxa"/>
+          </w:tcPr>
+          <w:p>
+            <w:pPr>
+              <w:ind w:firstLineChars="0" w:firstLine="0"/>
+            </w:pPr>
+          </w:p>
+        </w:tc>
+      </w:tr>
+      <w:tr>
+        <w:tc>
+          <w:tcPr>
+            <w:tcW w:w="1065" w:type="dxa"/>
+          </w:tcPr>
+          <w:p>
+            <w:pPr>
+              <w:ind w:firstLineChars="0" w:firstLine="0"/>
+            </w:pPr>
+          </w:p>
+        </w:tc>
+        <w:tc>
+          <w:tcPr>
+            <w:tcW w:w="1065" w:type="dxa"/>
+          </w:tcPr>
+          <w:p>
+            <w:pPr>
+              <w:ind w:firstLineChars="0" w:firstLine="0"/>
+            </w:pPr>
+          </w:p>
+        </w:tc>
+        <w:tc>
+          <w:tcPr>
+            <w:tcW w:w="1065" w:type="dxa"/>
+          </w:tcPr>
+          <w:p>
+            <w:pPr>
+              <w:ind w:firstLineChars="0" w:firstLine="0"/>
+            </w:pPr>
+          </w:p>
+        </w:tc>
+        <w:tc>
+          <w:tcPr>
+            <w:tcW w:w="1065" w:type="dxa"/>
+          </w:tcPr>
+          <w:p>
+            <w:pPr>
+              <w:ind w:firstLineChars="0" w:firstLine="0"/>
+            </w:pPr>
+          </w:p>
+        </w:tc>
+        <w:tc>
+          <w:tcPr>
+            <w:tcW w:w="1065" w:type="dxa"/>
+          </w:tcPr>
+          <w:p>
+            <w:pPr>
+              <w:ind w:firstLineChars="0" w:firstLine="0"/>
+            </w:pPr>
+          </w:p>
+        </w:tc>
+        <w:tc>
+          <w:tcPr>
+            <w:tcW w:w="1065" w:type="dxa"/>
+          </w:tcPr>
+          <w:p>
+            <w:pPr>
+              <w:ind w:firstLineChars="0" w:firstLine="0"/>
+            </w:pPr>
+          </w:p>
+        </w:tc>
+        <w:tc>
+          <w:tcPr>
+            <w:tcW w:w="1066" w:type="dxa"/>
+          </w:tcPr>
+          <w:p>
+            <w:pPr>
+              <w:ind w:firstLineChars="0" w:firstLine="0"/>
+            </w:pPr>
+          </w:p>
+        </w:tc>
+        <w:tc>
+          <w:tcPr>
+            <w:tcW w:w="1066" w:type="dxa"/>
+          </w:tcPr>
+          <w:p>
+            <w:pPr>
+              <w:ind w:firstLineChars="0" w:firstLine="0"/>
+            </w:pPr>
+          </w:p>
+        </w:tc>
+      </w:tr>
+      <w:tr>
+        <w:tc>
+          <w:tcPr>
+            <w:tcW w:w="1065" w:type="dxa"/>
+          </w:tcPr>
+          <w:p>
+            <w:pPr>
+              <w:ind w:firstLineChars="0" w:firstLine="0"/>
+            </w:pPr>
+          </w:p>
+        </w:tc>
+        <w:tc>
+          <w:tcPr>
+            <w:tcW w:w="1065" w:type="dxa"/>
+          </w:tcPr>
+          <w:p>
+            <w:pPr>
+              <w:ind w:firstLineChars="0" w:firstLine="0"/>
+            </w:pPr>
+          </w:p>
+        </w:tc>
+        <w:tc>
+          <w:tcPr>
+            <w:tcW w:w="1065" w:type="dxa"/>
+          </w:tcPr>
+          <w:p>
+            <w:pPr>
+              <w:ind w:firstLineChars="0" w:firstLine="0"/>
+            </w:pPr>
+          </w:p>
+        </w:tc>
+        <w:tc>
+          <w:tcPr>
+            <w:tcW w:w="1065" w:type="dxa"/>
+          </w:tcPr>
+          <w:p>
+            <w:pPr>
+              <w:ind w:firstLineChars="0" w:firstLine="0"/>
+            </w:pPr>
+          </w:p>
+        </w:tc>
+        <w:tc>
+          <w:tcPr>
+            <w:tcW w:w="1065" w:type="dxa"/>
+          </w:tcPr>
+          <w:p>
+            <w:pPr>
+              <w:ind w:firstLineChars="0" w:firstLine="0"/>
+            </w:pPr>
+          </w:p>
+        </w:tc>
+        <w:tc>
+          <w:tcPr>
+            <w:tcW w:w="1065" w:type="dxa"/>
+          </w:tcPr>
+          <w:p>
+            <w:pPr>
+              <w:ind w:firstLineChars="0" w:firstLine="0"/>
+            </w:pPr>
+          </w:p>
+        </w:tc>
+        <w:tc>
+          <w:tcPr>
+            <w:tcW w:w="1066" w:type="dxa"/>
+          </w:tcPr>
+          <w:p>
+            <w:pPr>
+              <w:ind w:firstLineChars="0" w:firstLine="0"/>
+            </w:pPr>
+          </w:p>
+        </w:tc>
+        <w:tc>
+          <w:tcPr>
+            <w:tcW w:w="1066" w:type="dxa"/>
+          </w:tcPr>
+          <w:p>
+            <w:pPr>
+              <w:ind w:firstLineChars="0" w:firstLine="0"/>
+            </w:pPr>
+          </w:p>
+        </w:tc>
+      </w:tr>
+      <w:tr>
+        <w:tc>
+          <w:tcPr>
+            <w:tcW w:w="1065" w:type="dxa"/>
+          </w:tcPr>
+          <w:p>
+            <w:pPr>
+              <w:ind w:firstLineChars="0" w:firstLine="0"/>
+            </w:pPr>
+          </w:p>
+        </w:tc>
+        <w:tc>
+          <w:tcPr>
+            <w:tcW w:w="1065" w:type="dxa"/>
+          </w:tcPr>
+          <w:p>
+            <w:pPr>
+              <w:ind w:firstLineChars="0" w:firstLine="0"/>
+            </w:pPr>
+          </w:p>
+        </w:tc>
+        <w:tc>
+          <w:tcPr>
+            <w:tcW w:w="1065" w:type="dxa"/>
+          </w:tcPr>
+          <w:p>
+            <w:pPr>
+              <w:ind w:firstLineChars="0" w:firstLine="0"/>
+            </w:pPr>
+          </w:p>
+        </w:tc>
+        <w:tc>
+          <w:tcPr>
+            <w:tcW w:w="1065" w:type="dxa"/>
+          </w:tcPr>
+          <w:p>
+            <w:pPr>
+              <w:ind w:firstLineChars="0" w:firstLine="0"/>
+            </w:pPr>
+          </w:p>
+        </w:tc>
+        <w:tc>
+          <w:tcPr>
+            <w:tcW w:w="1065" w:type="dxa"/>
+          </w:tcPr>
+          <w:p>
+            <w:pPr>
+              <w:ind w:firstLineChars="0" w:firstLine="0"/>
+            </w:pPr>
+          </w:p>
+        </w:tc>
+        <w:tc>
+          <w:tcPr>
+            <w:tcW w:w="1065" w:type="dxa"/>
+          </w:tcPr>
+          <w:p>
+            <w:pPr>
+              <w:ind w:firstLineChars="0" w:firstLine="0"/>
+            </w:pPr>
+          </w:p>
+        </w:tc>
+        <w:tc>
+          <w:tcPr>
+            <w:tcW w:w="1066" w:type="dxa"/>
+          </w:tcPr>
+          <w:p>
+            <w:pPr>
+              <w:ind w:firstLineChars="0" w:firstLine="0"/>
+            </w:pPr>
+          </w:p>
+        </w:tc>
+        <w:tc>
+          <w:tcPr>
+            <w:tcW w:w="1066" w:type="dxa"/>
+          </w:tcPr>
+          <w:p>
+            <w:pPr>
+              <w:ind w:firstLineChars="0" w:firstLine="0"/>
+            </w:pPr>
+          </w:p>
+        </w:tc>
+      </w:tr>
+      <w:tr>
+        <w:tc>
+          <w:tcPr>
+            <w:tcW w:w="1065" w:type="dxa"/>
+          </w:tcPr>
+          <w:p>
+            <w:pPr>
+              <w:ind w:firstLineChars="0" w:firstLine="0"/>
+            </w:pPr>
+          </w:p>
+        </w:tc>
+        <w:tc>
+          <w:tcPr>
+            <w:tcW w:w="1065" w:type="dxa"/>
+          </w:tcPr>
+          <w:p>
+            <w:pPr>
+              <w:ind w:firstLineChars="0" w:firstLine="0"/>
+            </w:pPr>
+          </w:p>
+        </w:tc>
+        <w:tc>
+          <w:tcPr>
+            <w:tcW w:w="1065" w:type="dxa"/>
+          </w:tcPr>
+          <w:p>
+            <w:pPr>
+              <w:ind w:firstLineChars="0" w:firstLine="0"/>
+            </w:pPr>
+          </w:p>
+        </w:tc>
+        <w:tc>
+          <w:tcPr>
+            <w:tcW w:w="1065" w:type="dxa"/>
+          </w:tcPr>
+          <w:p>
+            <w:pPr>
+              <w:ind w:firstLineChars="0" w:firstLine="0"/>
+            </w:pPr>
+          </w:p>
+        </w:tc>
+        <w:tc>
+          <w:tcPr>
+            <w:tcW w:w="1065" w:type="dxa"/>
+          </w:tcPr>
+          <w:p>
+            <w:pPr>
+              <w:ind w:firstLineChars="0" w:firstLine="0"/>
+            </w:pPr>
+          </w:p>
+        </w:tc>
+        <w:tc>
+          <w:tcPr>
+            <w:tcW w:w="1065" w:type="dxa"/>
+          </w:tcPr>
+          <w:p>
+            <w:pPr>
+              <w:ind w:firstLineChars="0" w:firstLine="0"/>
+            </w:pPr>
+          </w:p>
+        </w:tc>
+        <w:tc>
+          <w:tcPr>
+            <w:tcW w:w="1066" w:type="dxa"/>
+          </w:tcPr>
+          <w:p>
+            <w:pPr>
+              <w:ind w:firstLineChars="0" w:firstLine="0"/>
+            </w:pPr>
+          </w:p>
+        </w:tc>
+        <w:tc>
+          <w:tcPr>
+            <w:tcW w:w="1066" w:type="dxa"/>
+          </w:tcPr>
+          <w:p>
+            <w:pPr>
+              <w:ind w:firstLineChars="0" w:firstLine="0"/>
+            </w:pPr>
+          </w:p>
+        </w:tc>
+      </w:tr>
+      <w:tr>
+        <w:tc>
+          <w:tcPr>
+            <w:tcW w:w="1065" w:type="dxa"/>
+          </w:tcPr>
+          <w:p>
+            <w:pPr>
+              <w:ind w:firstLineChars="0" w:firstLine="0"/>
+            </w:pPr>
+          </w:p>
+        </w:tc>
+        <w:tc>
+          <w:tcPr>
+            <w:tcW w:w="1065" w:type="dxa"/>
+          </w:tcPr>
+          <w:p>
+            <w:pPr>
+              <w:ind w:firstLineChars="0" w:firstLine="0"/>
+            </w:pPr>
+          </w:p>
+        </w:tc>
+        <w:tc>
+          <w:tcPr>
+            <w:tcW w:w="1065" w:type="dxa"/>
+          </w:tcPr>
+          <w:p>
+            <w:pPr>
+              <w:ind w:firstLineChars="0" w:firstLine="0"/>
+            </w:pPr>
+          </w:p>
+        </w:tc>
+        <w:tc>
+          <w:tcPr>
+            <w:tcW w:w="1065" w:type="dxa"/>
+          </w:tcPr>
+          <w:p>
+            <w:pPr>
+              <w:ind w:firstLineChars="0" w:firstLine="0"/>
+            </w:pPr>
+          </w:p>
+        </w:tc>
+        <w:tc>
+          <w:tcPr>
+            <w:tcW w:w="1065" w:type="dxa"/>
+          </w:tcPr>
+          <w:p>
+            <w:pPr>
+              <w:ind w:firstLineChars="0" w:firstLine="0"/>
+            </w:pPr>
+          </w:p>
+        </w:tc>
+        <w:tc>
+          <w:tcPr>
+            <w:tcW w:w="1065" w:type="dxa"/>
+          </w:tcPr>
+          <w:p>
+            <w:pPr>
+              <w:ind w:firstLineChars="0" w:firstLine="0"/>
+            </w:pPr>
+          </w:p>
+        </w:tc>
+        <w:tc>
+          <w:tcPr>
+            <w:tcW w:w="1066" w:type="dxa"/>
+          </w:tcPr>
+          <w:p>
+            <w:pPr>
+              <w:ind w:firstLineChars="0" w:firstLine="0"/>
+            </w:pPr>
+          </w:p>
+        </w:tc>
+        <w:tc>
+          <w:tcPr>
+            <w:tcW w:w="1066" w:type="dxa"/>
+          </w:tcPr>
+          <w:p>
+            <w:pPr>
+              <w:ind w:firstLineChars="0" w:firstLine="0"/>
+            </w:pPr>
+          </w:p>
+        </w:tc>
+      </w:tr>
+    </w:tbl>
+    <w:p>
+      <w:pPr>
+        <w:ind w:firstLine="480"/>
+        <w:rPr>
+          <w:rFonts w:hint="eastAsia"/>
+        </w:rPr>
+      </w:pPr>
+      <w:r>
+        <w:rPr>
+          <w:rFonts w:hint="eastAsia"/>
+        </w:rPr>
+        <w:t>输出的</w:t>
+      </w:r>
+      <w:r>
+        <w:rPr>
+          <w:rFonts w:hint="eastAsia"/>
+        </w:rPr>
+        <w:t>64bit</w:t>
+      </w:r>
+      <w:r>
+        <w:rPr>
+          <w:rFonts w:hint="eastAsia"/>
+        </w:rPr>
+        <w:t>为表中元素按行读出的结果。</w:t>
+      </w:r>
+    </w:p>
+    <w:p>
+      <w:pPr>
+        <w:ind w:firstLine="480"/>
+      </w:pPr>
+      <w:r>
+        <w:t>IP</w:t>
+      </w:r>
+      <w:r>
+        <w:rPr>
+          <w:rFonts w:hint="eastAsia"/>
+        </w:rPr>
+        <w:t>和</w:t>
+      </w:r>
+      <m:oMath>
+        <m:sSup>
+          <m:sSupPr>
+            <m:ctrlPr>
+              <w:rPr>
+                <w:rFonts w:ascii="Cambria Math" w:hAnsi="Cambria Math"/>
+                <w:i/>
+              </w:rPr>
+            </m:ctrlPr>
+          </m:sSupPr>
+          <m:e>
+            <m:r>
+              <w:rPr>
+                <w:rFonts w:ascii="Cambria Math" w:hAnsi="Cambria Math"/>
+              </w:rPr>
+              <m:t>IP</m:t>
+            </m:r>
+          </m:e>
+          <m:sup>
+            <m:r>
+              <w:rPr>
+                <w:rFonts w:ascii="Cambria Math" w:hAnsi="Cambria Math"/>
+              </w:rPr>
+              <m:t>-1</m:t>
+            </m:r>
+          </m:sup>
+        </m:sSup>
+      </m:oMath>
+      <w:r>
+        <w:rPr>
+          <w:rFonts w:hint="eastAsia"/>
+        </w:rPr>
+        <w:t>的输入与输出是已知的一一对应关系，它们的作用在于打乱原来输入的</w:t>
+      </w:r>
+      <w:r>
+        <w:rPr>
+          <w:rFonts w:hint="eastAsia"/>
+        </w:rPr>
+        <w:t>ASCII</w:t>
+      </w:r>
+      <w:r>
+        <w:rPr>
+          <w:rFonts w:hint="eastAsia"/>
+        </w:rPr>
+        <w:t>码顺序，并将原来明文的校验位</w:t>
+      </w:r>
+      <m:oMath>
+        <m:sSub>
+          <m:sSubPr>
+            <m:ctrlPr>
+              <w:rPr>
+                <w:rFonts w:ascii="Cambria Math" w:hAnsi="Cambria Math"/>
+                <w:i/>
+              </w:rPr>
+            </m:ctrlPr>
+          </m:sSubPr>
+          <m:e>
+            <m:r>
+              <w:rPr>
+                <w:rFonts w:ascii="Cambria Math" w:hAnsi="Cambria Math"/>
+              </w:rPr>
+              <m:t>p</m:t>
+            </m:r>
+          </m:e>
+          <m:sub>
+            <m:r>
+              <w:rPr>
+                <w:rFonts w:ascii="Cambria Math" w:hAnsi="Cambria Math"/>
+              </w:rPr>
+              <m:t>8</m:t>
+            </m:r>
+          </m:sub>
+        </m:sSub>
+      </m:oMath>
+      <w:r>
+        <w:rPr>
+          <w:rFonts w:hint="eastAsia"/>
+        </w:rPr>
+        <w:t>，</w:t>
+      </w:r>
+      <m:oMath>
+        <m:sSub>
+          <m:sSubPr>
+            <m:ctrlPr>
+              <w:rPr>
+                <w:rFonts w:ascii="Cambria Math" w:hAnsi="Cambria Math"/>
+                <w:i/>
+              </w:rPr>
+            </m:ctrlPr>
+          </m:sSubPr>
+          <m:e>
+            <m:r>
+              <w:rPr>
+                <w:rFonts w:ascii="Cambria Math" w:hAnsi="Cambria Math"/>
+              </w:rPr>
+              <m:t>p</m:t>
+            </m:r>
+          </m:e>
+          <m:sub>
+            <m:r>
+              <w:rPr>
+                <w:rFonts w:ascii="Cambria Math" w:hAnsi="Cambria Math"/>
+              </w:rPr>
+              <m:t>16</m:t>
+            </m:r>
+          </m:sub>
+        </m:sSub>
+      </m:oMath>
+      <w:r>
+        <w:rPr>
+          <w:rFonts w:hint="eastAsia"/>
+        </w:rPr>
+        <w:t>，</w:t>
+      </w:r>
+      <w:r>
+        <w:t>……</w:t>
+      </w:r>
+      <w:r>
+        <w:rPr>
+          <w:rFonts w:hint="eastAsia"/>
+        </w:rPr>
+        <w:t>，</w:t>
+      </w:r>
+      <m:oMath>
+        <m:sSub>
+          <m:sSubPr>
+            <m:ctrlPr>
+              <w:rPr>
+                <w:rFonts w:ascii="Cambria Math" w:hAnsi="Cambria Math"/>
+                <w:i/>
+              </w:rPr>
+            </m:ctrlPr>
+          </m:sSubPr>
+          <m:e>
+            <m:r>
+              <w:rPr>
+                <w:rFonts w:ascii="Cambria Math" w:hAnsi="Cambria Math"/>
+              </w:rPr>
+              <m:t>p</m:t>
+            </m:r>
+          </m:e>
+          <m:sub>
+            <m:r>
+              <w:rPr>
+                <w:rFonts w:ascii="Cambria Math" w:hAnsi="Cambria Math"/>
+              </w:rPr>
+              <m:t>64</m:t>
+            </m:r>
+          </m:sub>
+        </m:sSub>
+      </m:oMath>
+      <w:r>
+        <w:rPr>
+          <w:rFonts w:hint="eastAsia"/>
+        </w:rPr>
+        <w:t>变为</w:t>
+      </w:r>
+      <w:r>
+        <w:rPr>
+          <w:rFonts w:hint="eastAsia"/>
+        </w:rPr>
+        <w:t>IP</w:t>
+      </w:r>
+      <w:r>
+        <w:rPr>
+          <w:rFonts w:hint="eastAsia"/>
+        </w:rPr>
+        <w:t>输出的一个字节。</w:t>
+      </w:r>
+    </w:p>
+    <w:p>
+      <w:pPr>
+        <w:pStyle w:val="3"/>
+        <w:ind w:firstLine="643"/>
+      </w:pPr>
+      <w:bookmarkStart w:id="10" w:name="_Toc407117109"/>
+      <w:r>
+        <w:lastRenderedPageBreak/>
+        <w:t>2.2.3</w:t>
+      </w:r>
+      <w:r>
+        <w:rPr>
+          <w:rFonts w:hint="eastAsia"/>
+        </w:rPr>
+        <w:t xml:space="preserve"> </w:t>
+      </w:r>
+      <w:r>
+        <w:t>16</w:t>
+      </w:r>
+      <w:r>
+        <w:rPr>
+          <w:rFonts w:hint="eastAsia"/>
+        </w:rPr>
+        <w:t>圈迭代</w:t>
+      </w:r>
+      <w:bookmarkEnd w:id="10"/>
+    </w:p>
+    <w:p>
+      <w:pPr>
+        <w:ind w:firstLine="480"/>
+      </w:pPr>
+      <w:r>
+        <w:t>16</w:t>
+      </w:r>
+      <w:r>
+        <w:rPr>
+          <w:rFonts w:hint="eastAsia"/>
+        </w:rPr>
+        <w:t>圈迭代是</w:t>
+      </w:r>
+      <w:r>
+        <w:rPr>
+          <w:rFonts w:hint="eastAsia"/>
+        </w:rPr>
+        <w:t>DES</w:t>
+      </w:r>
+      <w:r>
+        <w:rPr>
+          <w:rFonts w:hint="eastAsia"/>
+        </w:rPr>
+        <w:t>算法的核心部分。将经过</w:t>
+      </w:r>
+      <w:r>
+        <w:rPr>
+          <w:rFonts w:hint="eastAsia"/>
+        </w:rPr>
+        <w:t>IP</w:t>
+      </w:r>
+      <w:r>
+        <w:rPr>
+          <w:rFonts w:hint="eastAsia"/>
+        </w:rPr>
+        <w:t>置换后的数据分成</w:t>
+      </w:r>
+      <w:r>
+        <w:rPr>
+          <w:rFonts w:hint="eastAsia"/>
+        </w:rPr>
+        <w:t>32bit</w:t>
+      </w:r>
+      <w:r>
+        <w:rPr>
+          <w:rFonts w:hint="eastAsia"/>
+        </w:rPr>
+        <w:t>的左右两段，进行</w:t>
+      </w:r>
+      <w:r>
+        <w:rPr>
+          <w:rFonts w:hint="eastAsia"/>
+        </w:rPr>
+        <w:t>16</w:t>
+      </w:r>
+      <w:r>
+        <w:rPr>
+          <w:rFonts w:hint="eastAsia"/>
+        </w:rPr>
+        <w:t>圈迭代，每轮</w:t>
+      </w:r>
+      <w:proofErr w:type="gramStart"/>
+      <w:r>
+        <w:rPr>
+          <w:rFonts w:hint="eastAsia"/>
+        </w:rPr>
+        <w:t>迭代只</w:t>
+      </w:r>
+      <w:proofErr w:type="gramEnd"/>
+      <w:r>
+        <w:rPr>
+          <w:rFonts w:hint="eastAsia"/>
+        </w:rPr>
+        <w:t>对右边的</w:t>
+      </w:r>
+      <w:r>
+        <w:rPr>
+          <w:rFonts w:hint="eastAsia"/>
+        </w:rPr>
+        <w:t>32bit</w:t>
+      </w:r>
+      <w:r>
+        <w:rPr>
+          <w:rFonts w:hint="eastAsia"/>
+        </w:rPr>
+        <w:t>进行一系列的加密变换，在一轮加密变换结束时，将左边的</w:t>
+      </w:r>
+      <w:r>
+        <w:rPr>
+          <w:rFonts w:hint="eastAsia"/>
+        </w:rPr>
+        <w:t>32bit</w:t>
+      </w:r>
+      <w:r>
+        <w:rPr>
+          <w:rFonts w:hint="eastAsia"/>
+        </w:rPr>
+        <w:t>与右边进行异或后得到的</w:t>
+      </w:r>
+      <w:r>
+        <w:rPr>
+          <w:rFonts w:hint="eastAsia"/>
+        </w:rPr>
+        <w:t>32bit</w:t>
+      </w:r>
+      <w:r>
+        <w:rPr>
+          <w:rFonts w:hint="eastAsia"/>
+        </w:rPr>
+        <w:t>，作为下一轮时右边的段，并将这轮迭代中的右边段未经任何加密变换时的初始值直接作为下一轮迭代时左边的段，这需要在每轮迭代开始时，先将右边段保存一个副本，以便在该轮迭代结束时，将该副本直接赋值给下一轮迭代的左边段。在每轮迭代时，右边的数据段要经过的加密运算包括选择扩展运算</w:t>
+      </w:r>
+      <w:r>
+        <w:rPr>
+          <w:rFonts w:hint="eastAsia"/>
+        </w:rPr>
+        <w:t>E</w:t>
+      </w:r>
+      <w:r>
+        <w:rPr>
+          <w:rFonts w:hint="eastAsia"/>
+        </w:rPr>
+        <w:t>、密钥加运算、选择压缩运算</w:t>
+      </w:r>
+      <w:r>
+        <w:rPr>
+          <w:rFonts w:hint="eastAsia"/>
+        </w:rPr>
+        <w:t>S</w:t>
+      </w:r>
+      <w:r>
+        <w:rPr>
+          <w:rFonts w:hint="eastAsia"/>
+        </w:rPr>
+        <w:t>，这些变换合称为</w:t>
+      </w:r>
+      <w:r>
+        <w:rPr>
+          <w:rFonts w:hint="eastAsia"/>
+        </w:rPr>
+        <w:t>f</w:t>
+      </w:r>
+      <w:r>
+        <w:rPr>
+          <w:rFonts w:hint="eastAsia"/>
+        </w:rPr>
+        <w:t>函数。</w:t>
+      </w:r>
+    </w:p>
+    <w:p>
+      <w:pPr>
+        <w:pStyle w:val="a3"/>
+        <w:numPr>
+          <w:ilvl w:val="0"/>
+          <w:numId w:val="3"/>
+        </w:numPr>
+        <w:ind w:firstLineChars="0"/>
+      </w:pPr>
+      <w:r>
+        <w:rPr>
+          <w:rFonts w:hint="eastAsia"/>
+        </w:rPr>
+        <w:t>选择扩展运算</w:t>
+      </w:r>
+    </w:p>
+    <w:p>
+      <w:pPr>
+        <w:pStyle w:val="a3"/>
+        <w:numPr>
+          <w:ilvl w:val="0"/>
+          <w:numId w:val="3"/>
+        </w:numPr>
+        <w:ind w:firstLineChars="0"/>
+        <w:rPr>
+          <w:rFonts w:hint="eastAsia"/>
+        </w:rPr>
+      </w:pPr>
+      <w:r>
+        <w:rPr>
+          <w:rFonts w:hint="eastAsia"/>
+        </w:rPr>
+        <w:t>密钥加运算</w:t>
+      </w:r>
+    </w:p>
+    <w:p>
+      <w:pPr>
+        <w:pStyle w:val="a3"/>
+        <w:numPr>
+          <w:ilvl w:val="0"/>
+          <w:numId w:val="3"/>
+        </w:numPr>
+        <w:ind w:firstLineChars="0"/>
+      </w:pPr>
+      <w:r>
+        <w:rPr>
+          <w:rFonts w:hint="eastAsia"/>
+        </w:rPr>
+        <w:t>选择压缩运算</w:t>
+      </w:r>
+    </w:p>
+    <w:p>
+      <w:pPr>
+        <w:pStyle w:val="a3"/>
+        <w:numPr>
+          <w:ilvl w:val="0"/>
+          <w:numId w:val="3"/>
+        </w:numPr>
+        <w:ind w:firstLineChars="0"/>
+      </w:pPr>
+      <w:r>
+        <w:rPr>
+          <w:rFonts w:hint="eastAsia"/>
+        </w:rPr>
+        <w:t>置换运算</w:t>
+      </w:r>
+      <w:bookmarkStart w:id="11" w:name="_GoBack"/>
+      <w:bookmarkEnd w:id="11"/>
+    </w:p>
+    <w:p>
+      <w:pPr>
+        <w:pStyle w:val="3"/>
+        <w:ind w:firstLine="643"/>
+      </w:pPr>
+      <w:bookmarkStart w:id="12" w:name="_Toc407117110"/>
+      <w:r>
+        <w:rPr>
+          <w:rFonts w:hint="eastAsia"/>
+        </w:rPr>
+        <w:t xml:space="preserve">2.2.4 </w:t>
+      </w:r>
+      <w:r>
+        <w:rPr>
+          <w:rFonts w:hint="eastAsia"/>
+        </w:rPr>
+        <w:t>子密钥生成</w:t>
+      </w:r>
+      <w:bookmarkEnd w:id="12"/>
     </w:p>
     <w:sectPr>
       <w:pgSz w:w="11906" w:h="16838"/>
@@ -1399,16 +4165,16 @@
 <file path=word/numbering.xml><?xml version="1.0" encoding="utf-8"?>
 <w:numbering xmlns:wpc="http://schemas.microsoft.com/office/word/2010/wordprocessingCanvas" xmlns:mc="http://schemas.openxmlformats.org/markup-compatibility/2006" xmlns:o="urn:schemas-microsoft-com:office:office" xmlns:r="http://schemas.openxmlformats.org/officeDocument/2006/relationships" xmlns:m="http://schemas.openxmlformats.org/officeDocument/2006/math" xmlns:v="urn:schemas-microsoft-com:vml" xmlns:wp14="http://schemas.microsoft.com/office/word/2010/wordprocessingDrawing" xmlns:wp="http://schemas.openxmlformats.org/drawingml/2006/wordprocessingDrawing" xmlns:w10="urn:schemas-microsoft-com:office:word" xmlns:w="http://schemas.openxmlformats.org/wordprocessingml/2006/main" xmlns:w14="http://schemas.microsoft.com/office/word/2010/wordml" xmlns:wpg="http://schemas.microsoft.com/office/word/2010/wordprocessingGroup" xmlns:wpi="http://schemas.microsoft.com/office/word/2010/wordprocessingInk" xmlns:wne="http://schemas.microsoft.com/office/word/2006/wordml" xmlns:wps="http://schemas.microsoft.com/office/word/2010/wordprocessingShape" mc:Ignorable="w14 wp14">
   <w:abstractNum w:abstractNumId="0">
-    <w:nsid w:val="69D71FFF"/>
+    <w:nsid w:val="13B95221"/>
     <w:multiLevelType w:val="hybridMultilevel"/>
-    <w:tmpl w:val="B5809D06"/>
-    <w:lvl w:ilvl="0" w:tplc="272E69AE">
+    <w:tmpl w:val="5C8E4CDC"/>
+    <w:lvl w:ilvl="0" w:tplc="39ACDCF6">
       <w:start w:val="1"/>
-      <w:numFmt w:val="japaneseCounting"/>
-      <w:lvlText w:val="第%1章"/>
+      <w:numFmt w:val="decimal"/>
+      <w:lvlText w:val="（%1）"/>
       <w:lvlJc w:val="left"/>
       <w:pPr>
-        <w:ind w:left="735" w:hanging="735"/>
+        <w:ind w:left="1200" w:hanging="720"/>
       </w:pPr>
       <w:rPr>
         <w:rFonts w:hint="default"/>
@@ -1420,7 +4186,7 @@
       <w:lvlText w:val="%2)"/>
       <w:lvlJc w:val="left"/>
       <w:pPr>
-        <w:ind w:left="840" w:hanging="420"/>
+        <w:ind w:left="1320" w:hanging="420"/>
       </w:pPr>
     </w:lvl>
     <w:lvl w:ilvl="2" w:tplc="0409001B" w:tentative="1">
@@ -1429,7 +4195,7 @@
       <w:lvlText w:val="%3."/>
       <w:lvlJc w:val="right"/>
       <w:pPr>
-        <w:ind w:left="1260" w:hanging="420"/>
+        <w:ind w:left="1740" w:hanging="420"/>
       </w:pPr>
     </w:lvl>
     <w:lvl w:ilvl="3" w:tplc="0409000F" w:tentative="1">
@@ -1438,7 +4204,7 @@
       <w:lvlText w:val="%4."/>
       <w:lvlJc w:val="left"/>
       <w:pPr>
-        <w:ind w:left="1680" w:hanging="420"/>
+        <w:ind w:left="2160" w:hanging="420"/>
       </w:pPr>
     </w:lvl>
     <w:lvl w:ilvl="4" w:tplc="04090019" w:tentative="1">
@@ -1447,7 +4213,7 @@
       <w:lvlText w:val="%5)"/>
       <w:lvlJc w:val="left"/>
       <w:pPr>
-        <w:ind w:left="2100" w:hanging="420"/>
+        <w:ind w:left="2580" w:hanging="420"/>
       </w:pPr>
     </w:lvl>
     <w:lvl w:ilvl="5" w:tplc="0409001B" w:tentative="1">
@@ -1456,7 +4222,7 @@
       <w:lvlText w:val="%6."/>
       <w:lvlJc w:val="right"/>
       <w:pPr>
-        <w:ind w:left="2520" w:hanging="420"/>
+        <w:ind w:left="3000" w:hanging="420"/>
       </w:pPr>
     </w:lvl>
     <w:lvl w:ilvl="6" w:tplc="0409000F" w:tentative="1">
@@ -1465,7 +4231,7 @@
       <w:lvlText w:val="%7."/>
       <w:lvlJc w:val="left"/>
       <w:pPr>
-        <w:ind w:left="2940" w:hanging="420"/>
+        <w:ind w:left="3420" w:hanging="420"/>
       </w:pPr>
     </w:lvl>
     <w:lvl w:ilvl="7" w:tplc="04090019" w:tentative="1">
@@ -1474,7 +4240,7 @@
       <w:lvlText w:val="%8)"/>
       <w:lvlJc w:val="left"/>
       <w:pPr>
-        <w:ind w:left="3360" w:hanging="420"/>
+        <w:ind w:left="3840" w:hanging="420"/>
       </w:pPr>
     </w:lvl>
     <w:lvl w:ilvl="8" w:tplc="0409001B" w:tentative="1">
@@ -1483,11 +4249,100 @@
       <w:lvlText w:val="%9."/>
       <w:lvlJc w:val="right"/>
       <w:pPr>
-        <w:ind w:left="3780" w:hanging="420"/>
+        <w:ind w:left="4260" w:hanging="420"/>
       </w:pPr>
     </w:lvl>
   </w:abstractNum>
   <w:abstractNum w:abstractNumId="1">
+    <w:nsid w:val="69D71FFF"/>
+    <w:multiLevelType w:val="hybridMultilevel"/>
+    <w:tmpl w:val="B5809D06"/>
+    <w:lvl w:ilvl="0" w:tplc="272E69AE">
+      <w:start w:val="1"/>
+      <w:numFmt w:val="japaneseCounting"/>
+      <w:lvlText w:val="第%1章"/>
+      <w:lvlJc w:val="left"/>
+      <w:pPr>
+        <w:ind w:left="735" w:hanging="735"/>
+      </w:pPr>
+      <w:rPr>
+        <w:rFonts w:hint="default"/>
+      </w:rPr>
+    </w:lvl>
+    <w:lvl w:ilvl="1" w:tplc="04090019" w:tentative="1">
+      <w:start w:val="1"/>
+      <w:numFmt w:val="lowerLetter"/>
+      <w:lvlText w:val="%2)"/>
+      <w:lvlJc w:val="left"/>
+      <w:pPr>
+        <w:ind w:left="840" w:hanging="420"/>
+      </w:pPr>
+    </w:lvl>
+    <w:lvl w:ilvl="2" w:tplc="0409001B" w:tentative="1">
+      <w:start w:val="1"/>
+      <w:numFmt w:val="lowerRoman"/>
+      <w:lvlText w:val="%3."/>
+      <w:lvlJc w:val="right"/>
+      <w:pPr>
+        <w:ind w:left="1260" w:hanging="420"/>
+      </w:pPr>
+    </w:lvl>
+    <w:lvl w:ilvl="3" w:tplc="0409000F" w:tentative="1">
+      <w:start w:val="1"/>
+      <w:numFmt w:val="decimal"/>
+      <w:lvlText w:val="%4."/>
+      <w:lvlJc w:val="left"/>
+      <w:pPr>
+        <w:ind w:left="1680" w:hanging="420"/>
+      </w:pPr>
+    </w:lvl>
+    <w:lvl w:ilvl="4" w:tplc="04090019" w:tentative="1">
+      <w:start w:val="1"/>
+      <w:numFmt w:val="lowerLetter"/>
+      <w:lvlText w:val="%5)"/>
+      <w:lvlJc w:val="left"/>
+      <w:pPr>
+        <w:ind w:left="2100" w:hanging="420"/>
+      </w:pPr>
+    </w:lvl>
+    <w:lvl w:ilvl="5" w:tplc="0409001B" w:tentative="1">
+      <w:start w:val="1"/>
+      <w:numFmt w:val="lowerRoman"/>
+      <w:lvlText w:val="%6."/>
+      <w:lvlJc w:val="right"/>
+      <w:pPr>
+        <w:ind w:left="2520" w:hanging="420"/>
+      </w:pPr>
+    </w:lvl>
+    <w:lvl w:ilvl="6" w:tplc="0409000F" w:tentative="1">
+      <w:start w:val="1"/>
+      <w:numFmt w:val="decimal"/>
+      <w:lvlText w:val="%7."/>
+      <w:lvlJc w:val="left"/>
+      <w:pPr>
+        <w:ind w:left="2940" w:hanging="420"/>
+      </w:pPr>
+    </w:lvl>
+    <w:lvl w:ilvl="7" w:tplc="04090019" w:tentative="1">
+      <w:start w:val="1"/>
+      <w:numFmt w:val="lowerLetter"/>
+      <w:lvlText w:val="%8)"/>
+      <w:lvlJc w:val="left"/>
+      <w:pPr>
+        <w:ind w:left="3360" w:hanging="420"/>
+      </w:pPr>
+    </w:lvl>
+    <w:lvl w:ilvl="8" w:tplc="0409001B" w:tentative="1">
+      <w:start w:val="1"/>
+      <w:numFmt w:val="lowerRoman"/>
+      <w:lvlText w:val="%9."/>
+      <w:lvlJc w:val="right"/>
+      <w:pPr>
+        <w:ind w:left="3780" w:hanging="420"/>
+      </w:pPr>
+    </w:lvl>
+  </w:abstractNum>
+  <w:abstractNum w:abstractNumId="2">
     <w:nsid w:val="7627105F"/>
     <w:multiLevelType w:val="multilevel"/>
     <w:tmpl w:val="8F4CD00E"/>
@@ -1601,10 +4456,13 @@
     </w:lvl>
   </w:abstractNum>
   <w:num w:numId="1">
-    <w:abstractNumId w:val="0"/>
+    <w:abstractNumId w:val="1"/>
   </w:num>
   <w:num w:numId="2">
-    <w:abstractNumId w:val="1"/>
+    <w:abstractNumId w:val="2"/>
+  </w:num>
+  <w:num w:numId="3">
+    <w:abstractNumId w:val="0"/>
   </w:num>
 </w:numbering>
 </file>
@@ -2024,6 +4882,58 @@
       <w:szCs w:val="32"/>
     </w:rPr>
   </w:style>
+  <w:style w:type="character" w:styleId="a7">
+    <w:name w:val="Placeholder Text"/>
+    <w:basedOn w:val="a0"/>
+    <w:uiPriority w:val="99"/>
+    <w:semiHidden/>
+    <w:rsid w:val="004F5BC7"/>
+    <w:rPr>
+      <w:color w:val="808080"/>
+    </w:rPr>
+  </w:style>
+  <w:style w:type="paragraph" w:styleId="30">
+    <w:name w:val="toc 3"/>
+    <w:basedOn w:val="a"/>
+    <w:next w:val="a"/>
+    <w:autoRedefine/>
+    <w:uiPriority w:val="39"/>
+    <w:unhideWhenUsed/>
+    <w:rsid w:val="005F540C"/>
+    <w:pPr>
+      <w:ind w:leftChars="400" w:left="840"/>
+    </w:pPr>
+  </w:style>
+  <w:style w:type="table" w:styleId="a8">
+    <w:name w:val="Table Grid"/>
+    <w:basedOn w:val="a1"/>
+    <w:uiPriority w:val="59"/>
+    <w:rsid w:val="009A5D05"/>
+    <w:tblPr>
+      <w:tblBorders>
+        <w:top w:val="single" w:sz="4" w:space="0" w:color="auto"/>
+        <w:left w:val="single" w:sz="4" w:space="0" w:color="auto"/>
+        <w:bottom w:val="single" w:sz="4" w:space="0" w:color="auto"/>
+        <w:right w:val="single" w:sz="4" w:space="0" w:color="auto"/>
+        <w:insideH w:val="single" w:sz="4" w:space="0" w:color="auto"/>
+        <w:insideV w:val="single" w:sz="4" w:space="0" w:color="auto"/>
+      </w:tblBorders>
+    </w:tblPr>
+  </w:style>
+  <w:style w:type="paragraph" w:styleId="a9">
+    <w:name w:val="caption"/>
+    <w:basedOn w:val="a"/>
+    <w:next w:val="a"/>
+    <w:uiPriority w:val="35"/>
+    <w:unhideWhenUsed/>
+    <w:qFormat/>
+    <w:rsid w:val="009A5D05"/>
+    <w:rPr>
+      <w:rFonts w:asciiTheme="majorHAnsi" w:eastAsia="黑体" w:hAnsiTheme="majorHAnsi" w:cstheme="majorBidi"/>
+      <w:sz w:val="20"/>
+      <w:szCs w:val="20"/>
+    </w:rPr>
+  </w:style>
 </w:styles>
 </file>
 
@@ -2442,6 +5352,58 @@
       <w:szCs w:val="32"/>
     </w:rPr>
   </w:style>
+  <w:style w:type="character" w:styleId="a7">
+    <w:name w:val="Placeholder Text"/>
+    <w:basedOn w:val="a0"/>
+    <w:uiPriority w:val="99"/>
+    <w:semiHidden/>
+    <w:rsid w:val="004F5BC7"/>
+    <w:rPr>
+      <w:color w:val="808080"/>
+    </w:rPr>
+  </w:style>
+  <w:style w:type="paragraph" w:styleId="30">
+    <w:name w:val="toc 3"/>
+    <w:basedOn w:val="a"/>
+    <w:next w:val="a"/>
+    <w:autoRedefine/>
+    <w:uiPriority w:val="39"/>
+    <w:unhideWhenUsed/>
+    <w:rsid w:val="005F540C"/>
+    <w:pPr>
+      <w:ind w:leftChars="400" w:left="840"/>
+    </w:pPr>
+  </w:style>
+  <w:style w:type="table" w:styleId="a8">
+    <w:name w:val="Table Grid"/>
+    <w:basedOn w:val="a1"/>
+    <w:uiPriority w:val="59"/>
+    <w:rsid w:val="009A5D05"/>
+    <w:tblPr>
+      <w:tblBorders>
+        <w:top w:val="single" w:sz="4" w:space="0" w:color="auto"/>
+        <w:left w:val="single" w:sz="4" w:space="0" w:color="auto"/>
+        <w:bottom w:val="single" w:sz="4" w:space="0" w:color="auto"/>
+        <w:right w:val="single" w:sz="4" w:space="0" w:color="auto"/>
+        <w:insideH w:val="single" w:sz="4" w:space="0" w:color="auto"/>
+        <w:insideV w:val="single" w:sz="4" w:space="0" w:color="auto"/>
+      </w:tblBorders>
+    </w:tblPr>
+  </w:style>
+  <w:style w:type="paragraph" w:styleId="a9">
+    <w:name w:val="caption"/>
+    <w:basedOn w:val="a"/>
+    <w:next w:val="a"/>
+    <w:uiPriority w:val="35"/>
+    <w:unhideWhenUsed/>
+    <w:qFormat/>
+    <w:rsid w:val="009A5D05"/>
+    <w:rPr>
+      <w:rFonts w:asciiTheme="majorHAnsi" w:eastAsia="黑体" w:hAnsiTheme="majorHAnsi" w:cstheme="majorBidi"/>
+      <w:sz w:val="20"/>
+      <w:szCs w:val="20"/>
+    </w:rPr>
+  </w:style>
 </w:styles>
 </file>
 
@@ -2480,6 +5442,21 @@
     <w:pitch w:val="variable"/>
     <w:sig w:usb0="E00002FF" w:usb1="400004FF" w:usb2="00000000" w:usb3="00000000" w:csb0="0000019F" w:csb1="00000000"/>
   </w:font>
+  <w:font w:name="黑体">
+    <w:altName w:val="SimHei"/>
+    <w:panose1 w:val="02010609060101010101"/>
+    <w:charset w:val="86"/>
+    <w:family w:val="modern"/>
+    <w:pitch w:val="fixed"/>
+    <w:sig w:usb0="800002BF" w:usb1="38CF7CFA" w:usb2="00000016" w:usb3="00000000" w:csb0="00040001" w:csb1="00000000"/>
+  </w:font>
+  <w:font w:name="Cambria Math">
+    <w:panose1 w:val="02040503050406030204"/>
+    <w:charset w:val="00"/>
+    <w:family w:val="roman"/>
+    <w:pitch w:val="variable"/>
+    <w:sig w:usb0="E00002FF" w:usb1="420024FF" w:usb2="00000000" w:usb3="00000000" w:csb0="0000019F" w:csb1="00000000"/>
+  </w:font>
 </w:fonts>
 </file>
 
@@ -2508,6 +5485,8 @@
   </w:compat>
   <w:rsids>
     <w:rsidRoot w:val="003077AA"/>
+    <w:rsid w:val="0001549D"/>
+    <w:rsid w:val="0028539D"/>
     <w:rsid w:val="003077AA"/>
     <w:rsid w:val="00E759B1"/>
   </w:rsids>
@@ -2767,6 +5746,16 @@
       <w:jc w:val="both"/>
     </w:pPr>
   </w:style>
+  <w:style w:type="character" w:styleId="a3">
+    <w:name w:val="Placeholder Text"/>
+    <w:basedOn w:val="a0"/>
+    <w:uiPriority w:val="99"/>
+    <w:semiHidden/>
+    <w:rsid w:val="0028539D"/>
+    <w:rPr>
+      <w:color w:val="808080"/>
+    </w:rPr>
+  </w:style>
 </w:styles>
 </file>
 
@@ -3005,6 +5994,16 @@
       <w:widowControl w:val="0"/>
       <w:jc w:val="both"/>
     </w:pPr>
+  </w:style>
+  <w:style w:type="character" w:styleId="a3">
+    <w:name w:val="Placeholder Text"/>
+    <w:basedOn w:val="a0"/>
+    <w:uiPriority w:val="99"/>
+    <w:semiHidden/>
+    <w:rsid w:val="0028539D"/>
+    <w:rPr>
+      <w:color w:val="808080"/>
+    </w:rPr>
   </w:style>
 </w:styles>
 </file>
@@ -3306,7 +6305,7 @@
 </file>
 
 <file path=customXml/itemProps1.xml><?xml version="1.0" encoding="utf-8"?>
-<ds:datastoreItem xmlns:ds="http://schemas.openxmlformats.org/officeDocument/2006/customXml" ds:itemID="{3E81D764-A01A-4E6C-812E-DDC26449CFA4}">
+<ds:datastoreItem xmlns:ds="http://schemas.openxmlformats.org/officeDocument/2006/customXml" ds:itemID="{BD231B8E-5784-4A89-8FC0-90F5D827F66C}">
   <ds:schemaRefs>
     <ds:schemaRef ds:uri="http://schemas.openxmlformats.org/officeDocument/2006/bibliography"/>
   </ds:schemaRefs>

</xml_diff>